<commit_message>
Add C4 & ERD to design document
</commit_message>
<xml_diff>
--- a/docs/src/SwipeRight_Design.docx
+++ b/docs/src/SwipeRight_Design.docx
@@ -649,7 +649,7 @@
                                         </pic:cNvPicPr>
                                       </pic:nvPicPr>
                                       <pic:blipFill rotWithShape="1">
-                                        <a:blip r:embed="rId10">
+                                        <a:blip r:embed="rId9">
                                           <a:extLst>
                                             <a:ext uri="{28A0092B-C50C-407E-A947-70E740481C1C}">
                                               <a14:useLocalDpi xmlns:a14="http://schemas.microsoft.com/office/drawing/2010/main" val="0"/>
@@ -1999,8 +1999,8 @@
         <w:tblLook w:val="04A0" w:firstRow="1" w:lastRow="0" w:firstColumn="1" w:lastColumn="0" w:noHBand="0" w:noVBand="1"/>
       </w:tblPr>
       <w:tblGrid>
-        <w:gridCol w:w="1555"/>
-        <w:gridCol w:w="1559"/>
+        <w:gridCol w:w="1413"/>
+        <w:gridCol w:w="1701"/>
         <w:gridCol w:w="5948"/>
       </w:tblGrid>
       <w:tr>
@@ -2010,7 +2010,7 @@
         <w:tc>
           <w:tcPr>
             <w:cnfStyle w:val="001000000000" w:firstRow="0" w:lastRow="0" w:firstColumn="1" w:lastColumn="0" w:oddVBand="0" w:evenVBand="0" w:oddHBand="0" w:evenHBand="0" w:firstRowFirstColumn="0" w:firstRowLastColumn="0" w:lastRowFirstColumn="0" w:lastRowLastColumn="0"/>
-            <w:tcW w:w="1555" w:type="dxa"/>
+            <w:tcW w:w="1413" w:type="dxa"/>
           </w:tcPr>
           <w:p>
             <w:pPr>
@@ -2028,7 +2028,7 @@
         </w:tc>
         <w:tc>
           <w:tcPr>
-            <w:tcW w:w="1559" w:type="dxa"/>
+            <w:tcW w:w="1701" w:type="dxa"/>
           </w:tcPr>
           <w:p>
             <w:pPr>
@@ -2072,7 +2072,7 @@
         <w:tc>
           <w:tcPr>
             <w:cnfStyle w:val="001000000000" w:firstRow="0" w:lastRow="0" w:firstColumn="1" w:lastColumn="0" w:oddVBand="0" w:evenVBand="0" w:oddHBand="0" w:evenHBand="0" w:firstRowFirstColumn="0" w:firstRowLastColumn="0" w:lastRowFirstColumn="0" w:lastRowLastColumn="0"/>
-            <w:tcW w:w="1555" w:type="dxa"/>
+            <w:tcW w:w="1413" w:type="dxa"/>
             <w:vAlign w:val="center"/>
           </w:tcPr>
           <w:p>
@@ -2091,7 +2091,7 @@
         </w:tc>
         <w:tc>
           <w:tcPr>
-            <w:tcW w:w="1559" w:type="dxa"/>
+            <w:tcW w:w="1701" w:type="dxa"/>
             <w:vAlign w:val="center"/>
           </w:tcPr>
           <w:p>
@@ -2112,6 +2112,7 @@
         <w:tc>
           <w:tcPr>
             <w:tcW w:w="5948" w:type="dxa"/>
+            <w:vAlign w:val="center"/>
           </w:tcPr>
           <w:p>
             <w:pPr>
@@ -2162,7 +2163,7 @@
         <w:tc>
           <w:tcPr>
             <w:cnfStyle w:val="001000000000" w:firstRow="0" w:lastRow="0" w:firstColumn="1" w:lastColumn="0" w:oddVBand="0" w:evenVBand="0" w:oddHBand="0" w:evenHBand="0" w:firstRowFirstColumn="0" w:firstRowLastColumn="0" w:lastRowFirstColumn="0" w:lastRowLastColumn="0"/>
-            <w:tcW w:w="1555" w:type="dxa"/>
+            <w:tcW w:w="1413" w:type="dxa"/>
             <w:vAlign w:val="center"/>
           </w:tcPr>
           <w:p>
@@ -2181,7 +2182,7 @@
         </w:tc>
         <w:tc>
           <w:tcPr>
-            <w:tcW w:w="1559" w:type="dxa"/>
+            <w:tcW w:w="1701" w:type="dxa"/>
             <w:vAlign w:val="center"/>
           </w:tcPr>
           <w:p>
@@ -2202,6 +2203,7 @@
         <w:tc>
           <w:tcPr>
             <w:tcW w:w="5948" w:type="dxa"/>
+            <w:vAlign w:val="center"/>
           </w:tcPr>
           <w:p>
             <w:pPr>
@@ -2226,7 +2228,7 @@
         <w:tc>
           <w:tcPr>
             <w:cnfStyle w:val="001000000000" w:firstRow="0" w:lastRow="0" w:firstColumn="1" w:lastColumn="0" w:oddVBand="0" w:evenVBand="0" w:oddHBand="0" w:evenHBand="0" w:firstRowFirstColumn="0" w:firstRowLastColumn="0" w:lastRowFirstColumn="0" w:lastRowLastColumn="0"/>
-            <w:tcW w:w="1555" w:type="dxa"/>
+            <w:tcW w:w="1413" w:type="dxa"/>
             <w:vAlign w:val="center"/>
           </w:tcPr>
           <w:p>
@@ -2239,13 +2241,13 @@
               <w:rPr>
                 <w:lang w:val="en-US"/>
               </w:rPr>
-              <w:t>Client script</w:t>
+              <w:t>Server Framework</w:t>
             </w:r>
           </w:p>
         </w:tc>
         <w:tc>
           <w:tcPr>
-            <w:tcW w:w="1559" w:type="dxa"/>
+            <w:tcW w:w="1701" w:type="dxa"/>
             <w:vAlign w:val="center"/>
           </w:tcPr>
           <w:p>
@@ -2259,13 +2261,14 @@
               <w:rPr>
                 <w:lang w:val="en-US"/>
               </w:rPr>
-              <w:t>Dart</w:t>
+              <w:t>Gin</w:t>
             </w:r>
           </w:p>
         </w:tc>
         <w:tc>
           <w:tcPr>
             <w:tcW w:w="5948" w:type="dxa"/>
+            <w:vAlign w:val="center"/>
           </w:tcPr>
           <w:p>
             <w:pPr>
@@ -2278,7 +2281,7 @@
               <w:rPr>
                 <w:lang w:val="en-US"/>
               </w:rPr>
-              <w:t>Dart is the language used in Flutter</w:t>
+              <w:t>Gin is a performant and widely used backend framework for Go.</w:t>
             </w:r>
           </w:p>
         </w:tc>
@@ -2287,7 +2290,7 @@
         <w:tc>
           <w:tcPr>
             <w:cnfStyle w:val="001000000000" w:firstRow="0" w:lastRow="0" w:firstColumn="1" w:lastColumn="0" w:oddVBand="0" w:evenVBand="0" w:oddHBand="0" w:evenHBand="0" w:firstRowFirstColumn="0" w:firstRowLastColumn="0" w:lastRowFirstColumn="0" w:lastRowLastColumn="0"/>
-            <w:tcW w:w="1555" w:type="dxa"/>
+            <w:tcW w:w="1413" w:type="dxa"/>
             <w:vAlign w:val="center"/>
           </w:tcPr>
           <w:p>
@@ -2300,13 +2303,13 @@
               <w:rPr>
                 <w:lang w:val="en-US"/>
               </w:rPr>
-              <w:t>Database</w:t>
+              <w:t>Client Technology</w:t>
             </w:r>
           </w:p>
         </w:tc>
         <w:tc>
           <w:tcPr>
-            <w:tcW w:w="1559" w:type="dxa"/>
+            <w:tcW w:w="1701" w:type="dxa"/>
             <w:vAlign w:val="center"/>
           </w:tcPr>
           <w:p>
@@ -2320,13 +2323,14 @@
               <w:rPr>
                 <w:lang w:val="en-US"/>
               </w:rPr>
-              <w:t>Apache Cassandra</w:t>
+              <w:t>Flutter</w:t>
             </w:r>
           </w:p>
         </w:tc>
         <w:tc>
           <w:tcPr>
             <w:tcW w:w="5948" w:type="dxa"/>
+            <w:vAlign w:val="center"/>
           </w:tcPr>
           <w:p>
             <w:pPr>
@@ -2339,7 +2343,13 @@
               <w:rPr>
                 <w:lang w:val="en-US"/>
               </w:rPr>
-              <w:t>Performant, Secure &amp; highly scalable</w:t>
+              <w:t>Flutter is a performant cross-platform technolog</w:t>
+            </w:r>
+            <w:r>
+              <w:rPr>
+                <w:lang w:val="en-US"/>
+              </w:rPr>
+              <w:t>y, It’s used a lot for native development.</w:t>
             </w:r>
           </w:p>
         </w:tc>
@@ -2351,7 +2361,7 @@
         <w:tc>
           <w:tcPr>
             <w:cnfStyle w:val="001000000000" w:firstRow="0" w:lastRow="0" w:firstColumn="1" w:lastColumn="0" w:oddVBand="0" w:evenVBand="0" w:oddHBand="0" w:evenHBand="0" w:firstRowFirstColumn="0" w:firstRowLastColumn="0" w:lastRowFirstColumn="0" w:lastRowLastColumn="0"/>
-            <w:tcW w:w="1555" w:type="dxa"/>
+            <w:tcW w:w="1413" w:type="dxa"/>
             <w:vAlign w:val="center"/>
           </w:tcPr>
           <w:p>
@@ -2364,13 +2374,13 @@
               <w:rPr>
                 <w:lang w:val="en-US"/>
               </w:rPr>
-              <w:t>Server OS</w:t>
+              <w:t>Client script</w:t>
             </w:r>
           </w:p>
         </w:tc>
         <w:tc>
           <w:tcPr>
-            <w:tcW w:w="1559" w:type="dxa"/>
+            <w:tcW w:w="1701" w:type="dxa"/>
             <w:vAlign w:val="center"/>
           </w:tcPr>
           <w:p>
@@ -2384,13 +2394,14 @@
               <w:rPr>
                 <w:lang w:val="en-US"/>
               </w:rPr>
-              <w:t>Ubuntu</w:t>
+              <w:t>Dart</w:t>
             </w:r>
           </w:p>
         </w:tc>
         <w:tc>
           <w:tcPr>
             <w:tcW w:w="5948" w:type="dxa"/>
+            <w:vAlign w:val="center"/>
           </w:tcPr>
           <w:p>
             <w:pPr>
@@ -2403,7 +2414,7 @@
               <w:rPr>
                 <w:lang w:val="en-US"/>
               </w:rPr>
-              <w:t>Backend programs should eventually be able to run in every environment</w:t>
+              <w:t>Dart is the language used in Flutter</w:t>
             </w:r>
           </w:p>
         </w:tc>
@@ -2412,7 +2423,7 @@
         <w:tc>
           <w:tcPr>
             <w:cnfStyle w:val="001000000000" w:firstRow="0" w:lastRow="0" w:firstColumn="1" w:lastColumn="0" w:oddVBand="0" w:evenVBand="0" w:oddHBand="0" w:evenHBand="0" w:firstRowFirstColumn="0" w:firstRowLastColumn="0" w:lastRowFirstColumn="0" w:lastRowLastColumn="0"/>
-            <w:tcW w:w="1555" w:type="dxa"/>
+            <w:tcW w:w="1413" w:type="dxa"/>
             <w:vAlign w:val="center"/>
           </w:tcPr>
           <w:p>
@@ -2425,13 +2436,13 @@
               <w:rPr>
                 <w:lang w:val="en-US"/>
               </w:rPr>
-              <w:t>Client OS</w:t>
+              <w:t>Database</w:t>
             </w:r>
           </w:p>
         </w:tc>
         <w:tc>
           <w:tcPr>
-            <w:tcW w:w="1559" w:type="dxa"/>
+            <w:tcW w:w="1701" w:type="dxa"/>
             <w:vAlign w:val="center"/>
           </w:tcPr>
           <w:p>
@@ -2445,13 +2456,141 @@
               <w:rPr>
                 <w:lang w:val="en-US"/>
               </w:rPr>
-              <w:t>Android</w:t>
+              <w:t>Apache Cassandra</w:t>
             </w:r>
           </w:p>
         </w:tc>
         <w:tc>
           <w:tcPr>
             <w:tcW w:w="5948" w:type="dxa"/>
+            <w:vAlign w:val="center"/>
+          </w:tcPr>
+          <w:p>
+            <w:pPr>
+              <w:cnfStyle w:val="000000000000" w:firstRow="0" w:lastRow="0" w:firstColumn="0" w:lastColumn="0" w:oddVBand="0" w:evenVBand="0" w:oddHBand="0" w:evenHBand="0" w:firstRowFirstColumn="0" w:firstRowLastColumn="0" w:lastRowFirstColumn="0" w:lastRowLastColumn="0"/>
+              <w:rPr>
+                <w:lang w:val="en-US"/>
+              </w:rPr>
+            </w:pPr>
+            <w:r>
+              <w:rPr>
+                <w:lang w:val="en-US"/>
+              </w:rPr>
+              <w:t>Performant, Secure &amp; highly scalable</w:t>
+            </w:r>
+          </w:p>
+        </w:tc>
+      </w:tr>
+      <w:tr>
+        <w:trPr>
+          <w:cnfStyle w:val="000000100000" w:firstRow="0" w:lastRow="0" w:firstColumn="0" w:lastColumn="0" w:oddVBand="0" w:evenVBand="0" w:oddHBand="1" w:evenHBand="0" w:firstRowFirstColumn="0" w:firstRowLastColumn="0" w:lastRowFirstColumn="0" w:lastRowLastColumn="0"/>
+        </w:trPr>
+        <w:tc>
+          <w:tcPr>
+            <w:cnfStyle w:val="001000000000" w:firstRow="0" w:lastRow="0" w:firstColumn="1" w:lastColumn="0" w:oddVBand="0" w:evenVBand="0" w:oddHBand="0" w:evenHBand="0" w:firstRowFirstColumn="0" w:firstRowLastColumn="0" w:lastRowFirstColumn="0" w:lastRowLastColumn="0"/>
+            <w:tcW w:w="1413" w:type="dxa"/>
+            <w:vAlign w:val="center"/>
+          </w:tcPr>
+          <w:p>
+            <w:pPr>
+              <w:rPr>
+                <w:lang w:val="en-US"/>
+              </w:rPr>
+            </w:pPr>
+            <w:r>
+              <w:rPr>
+                <w:lang w:val="en-US"/>
+              </w:rPr>
+              <w:t>Server OS</w:t>
+            </w:r>
+          </w:p>
+        </w:tc>
+        <w:tc>
+          <w:tcPr>
+            <w:tcW w:w="1701" w:type="dxa"/>
+            <w:vAlign w:val="center"/>
+          </w:tcPr>
+          <w:p>
+            <w:pPr>
+              <w:cnfStyle w:val="000000100000" w:firstRow="0" w:lastRow="0" w:firstColumn="0" w:lastColumn="0" w:oddVBand="0" w:evenVBand="0" w:oddHBand="1" w:evenHBand="0" w:firstRowFirstColumn="0" w:firstRowLastColumn="0" w:lastRowFirstColumn="0" w:lastRowLastColumn="0"/>
+              <w:rPr>
+                <w:lang w:val="en-US"/>
+              </w:rPr>
+            </w:pPr>
+            <w:r>
+              <w:rPr>
+                <w:lang w:val="en-US"/>
+              </w:rPr>
+              <w:t>Ubuntu</w:t>
+            </w:r>
+          </w:p>
+        </w:tc>
+        <w:tc>
+          <w:tcPr>
+            <w:tcW w:w="5948" w:type="dxa"/>
+            <w:vAlign w:val="center"/>
+          </w:tcPr>
+          <w:p>
+            <w:pPr>
+              <w:cnfStyle w:val="000000100000" w:firstRow="0" w:lastRow="0" w:firstColumn="0" w:lastColumn="0" w:oddVBand="0" w:evenVBand="0" w:oddHBand="1" w:evenHBand="0" w:firstRowFirstColumn="0" w:firstRowLastColumn="0" w:lastRowFirstColumn="0" w:lastRowLastColumn="0"/>
+              <w:rPr>
+                <w:lang w:val="en-US"/>
+              </w:rPr>
+            </w:pPr>
+            <w:r>
+              <w:rPr>
+                <w:lang w:val="en-US"/>
+              </w:rPr>
+              <w:t>Backend programs should eventually be able to run in every environment</w:t>
+            </w:r>
+          </w:p>
+        </w:tc>
+      </w:tr>
+      <w:tr>
+        <w:tc>
+          <w:tcPr>
+            <w:cnfStyle w:val="001000000000" w:firstRow="0" w:lastRow="0" w:firstColumn="1" w:lastColumn="0" w:oddVBand="0" w:evenVBand="0" w:oddHBand="0" w:evenHBand="0" w:firstRowFirstColumn="0" w:firstRowLastColumn="0" w:lastRowFirstColumn="0" w:lastRowLastColumn="0"/>
+            <w:tcW w:w="1413" w:type="dxa"/>
+            <w:vAlign w:val="center"/>
+          </w:tcPr>
+          <w:p>
+            <w:pPr>
+              <w:rPr>
+                <w:lang w:val="en-US"/>
+              </w:rPr>
+            </w:pPr>
+            <w:r>
+              <w:rPr>
+                <w:lang w:val="en-US"/>
+              </w:rPr>
+              <w:t>Client OS</w:t>
+            </w:r>
+          </w:p>
+        </w:tc>
+        <w:tc>
+          <w:tcPr>
+            <w:tcW w:w="1701" w:type="dxa"/>
+            <w:vAlign w:val="center"/>
+          </w:tcPr>
+          <w:p>
+            <w:pPr>
+              <w:cnfStyle w:val="000000000000" w:firstRow="0" w:lastRow="0" w:firstColumn="0" w:lastColumn="0" w:oddVBand="0" w:evenVBand="0" w:oddHBand="0" w:evenHBand="0" w:firstRowFirstColumn="0" w:firstRowLastColumn="0" w:lastRowFirstColumn="0" w:lastRowLastColumn="0"/>
+              <w:rPr>
+                <w:lang w:val="en-US"/>
+              </w:rPr>
+            </w:pPr>
+            <w:r>
+              <w:rPr>
+                <w:lang w:val="en-US"/>
+              </w:rPr>
+              <w:t>Android</w:t>
+            </w:r>
+          </w:p>
+        </w:tc>
+        <w:tc>
+          <w:tcPr>
+            <w:tcW w:w="5948" w:type="dxa"/>
+            <w:vAlign w:val="center"/>
           </w:tcPr>
           <w:p>
             <w:pPr>
@@ -2549,8 +2688,163 @@
     </w:p>
     <w:p>
       <w:pPr>
-        <w:pStyle w:val="Kop2"/>
-        <w:rPr>
+        <w:rPr>
+          <w:lang w:val="en-US"/>
+        </w:rPr>
+      </w:pPr>
+      <w:r>
+        <w:rPr>
+          <w:lang w:val="en-US"/>
+        </w:rPr>
+        <w:t>The idea is to work with a microservice architecture which is</w:t>
+      </w:r>
+      <w:r>
+        <w:rPr>
+          <w:lang w:val="en-US"/>
+        </w:rPr>
+        <w:t xml:space="preserve"> almost</w:t>
+      </w:r>
+      <w:r>
+        <w:rPr>
+          <w:lang w:val="en-US"/>
+        </w:rPr>
+        <w:t xml:space="preserve"> completely</w:t>
+      </w:r>
+      <w:r>
+        <w:rPr>
+          <w:lang w:val="en-US"/>
+        </w:rPr>
+        <w:t xml:space="preserve"> dependent on</w:t>
+      </w:r>
+      <w:r>
+        <w:rPr>
+          <w:lang w:val="en-US"/>
+        </w:rPr>
+        <w:t xml:space="preserve"> internal</w:t>
+      </w:r>
+      <w:r>
+        <w:rPr>
+          <w:lang w:val="en-US"/>
+        </w:rPr>
+        <w:t xml:space="preserve"> services</w:t>
+      </w:r>
+      <w:r>
+        <w:rPr>
+          <w:lang w:val="en-US"/>
+        </w:rPr>
+        <w:t xml:space="preserve">. </w:t>
+      </w:r>
+      <w:r>
+        <w:rPr>
+          <w:lang w:val="en-US"/>
+        </w:rPr>
+        <w:t>A</w:t>
+      </w:r>
+      <w:r>
+        <w:rPr>
+          <w:lang w:val="en-US"/>
+        </w:rPr>
+        <w:t xml:space="preserve"> system like a content delivery network </w:t>
+      </w:r>
+      <w:r>
+        <w:rPr>
+          <w:lang w:val="en-US"/>
+        </w:rPr>
+        <w:t>should however</w:t>
+      </w:r>
+      <w:r>
+        <w:rPr>
+          <w:lang w:val="en-US"/>
+        </w:rPr>
+        <w:t xml:space="preserve"> be outsourced to an external system though.</w:t>
+      </w:r>
+      <w:r>
+        <w:rPr>
+          <w:lang w:val="en-US"/>
+        </w:rPr>
+        <w:t xml:space="preserve"> Vendors like amazon have servers everywhere in the world which helps a great deal with performance. This is a resource I </w:t>
+      </w:r>
+      <w:r>
+        <w:rPr>
+          <w:lang w:val="en-US"/>
+        </w:rPr>
+        <w:t xml:space="preserve">unfortunately </w:t>
+      </w:r>
+      <w:r>
+        <w:rPr>
+          <w:lang w:val="en-US"/>
+        </w:rPr>
+        <w:t>do not have access to.</w:t>
+      </w:r>
+    </w:p>
+    <w:p>
+      <w:pPr>
+        <w:rPr>
+          <w:lang w:val="en-US"/>
+        </w:rPr>
+      </w:pPr>
+      <w:r>
+        <w:rPr>
+          <w:noProof/>
+          <w:lang w:val="en-US"/>
+        </w:rPr>
+        <w:drawing>
+          <wp:inline distT="0" distB="0" distL="0" distR="0" wp14:anchorId="071DDB25" wp14:editId="6EE46DC4">
+            <wp:extent cx="5748655" cy="3339465"/>
+            <wp:effectExtent l="0" t="0" r="4445" b="0"/>
+            <wp:docPr id="35" name="Afbeelding 35"/>
+            <wp:cNvGraphicFramePr>
+              <a:graphicFrameLocks xmlns:a="http://schemas.openxmlformats.org/drawingml/2006/main" noChangeAspect="1"/>
+            </wp:cNvGraphicFramePr>
+            <a:graphic xmlns:a="http://schemas.openxmlformats.org/drawingml/2006/main">
+              <a:graphicData uri="http://schemas.openxmlformats.org/drawingml/2006/picture">
+                <pic:pic xmlns:pic="http://schemas.openxmlformats.org/drawingml/2006/picture">
+                  <pic:nvPicPr>
+                    <pic:cNvPr id="0" name="Picture 4"/>
+                    <pic:cNvPicPr>
+                      <a:picLocks noChangeAspect="1" noChangeArrowheads="1"/>
+                    </pic:cNvPicPr>
+                  </pic:nvPicPr>
+                  <pic:blipFill>
+                    <a:blip r:embed="rId10" cstate="print">
+                      <a:extLst>
+                        <a:ext uri="{28A0092B-C50C-407E-A947-70E740481C1C}">
+                          <a14:useLocalDpi xmlns:a14="http://schemas.microsoft.com/office/drawing/2010/main" val="0"/>
+                        </a:ext>
+                      </a:extLst>
+                    </a:blip>
+                    <a:srcRect/>
+                    <a:stretch>
+                      <a:fillRect/>
+                    </a:stretch>
+                  </pic:blipFill>
+                  <pic:spPr bwMode="auto">
+                    <a:xfrm>
+                      <a:off x="0" y="0"/>
+                      <a:ext cx="5748655" cy="3339465"/>
+                    </a:xfrm>
+                    <a:prstGeom prst="rect">
+                      <a:avLst/>
+                    </a:prstGeom>
+                    <a:noFill/>
+                    <a:ln>
+                      <a:noFill/>
+                    </a:ln>
+                  </pic:spPr>
+                </pic:pic>
+              </a:graphicData>
+            </a:graphic>
+          </wp:inline>
+        </w:drawing>
+      </w:r>
+    </w:p>
+    <w:p>
+      <w:pPr>
+        <w:rPr>
+          <w:rFonts w:asciiTheme="majorHAnsi" w:eastAsiaTheme="majorEastAsia" w:hAnsiTheme="majorHAnsi" w:cstheme="majorBidi"/>
+          <w:color w:val="3E762A" w:themeColor="accent1" w:themeShade="BF"/>
+          <w:sz w:val="26"/>
+          <w:szCs w:val="26"/>
           <w:lang w:val="en-US"/>
         </w:rPr>
       </w:pPr>
@@ -2559,12 +2853,102 @@
         <w:rPr>
           <w:lang w:val="en-US"/>
         </w:rPr>
+        <w:br w:type="page"/>
+      </w:r>
+    </w:p>
+    <w:p>
+      <w:pPr>
+        <w:pStyle w:val="Kop2"/>
+        <w:rPr>
+          <w:lang w:val="en-US"/>
+        </w:rPr>
+      </w:pPr>
+      <w:r>
+        <w:rPr>
+          <w:lang w:val="en-US"/>
+        </w:rPr>
+        <w:lastRenderedPageBreak/>
         <w:t>2.2 Container diagram</w:t>
       </w:r>
       <w:bookmarkEnd w:id="4"/>
     </w:p>
     <w:p>
       <w:pPr>
+        <w:rPr>
+          <w:lang w:val="en-US"/>
+        </w:rPr>
+      </w:pPr>
+      <w:r>
+        <w:rPr>
+          <w:noProof/>
+          <w:lang w:val="en-US"/>
+        </w:rPr>
+        <w:drawing>
+          <wp:inline distT="0" distB="0" distL="0" distR="0" wp14:anchorId="205F3EFB" wp14:editId="53438179">
+            <wp:extent cx="5756910" cy="4850130"/>
+            <wp:effectExtent l="0" t="0" r="0" b="7620"/>
+            <wp:docPr id="33" name="Afbeelding 33"/>
+            <wp:cNvGraphicFramePr>
+              <a:graphicFrameLocks xmlns:a="http://schemas.openxmlformats.org/drawingml/2006/main" noChangeAspect="1"/>
+            </wp:cNvGraphicFramePr>
+            <a:graphic xmlns:a="http://schemas.openxmlformats.org/drawingml/2006/main">
+              <a:graphicData uri="http://schemas.openxmlformats.org/drawingml/2006/picture">
+                <pic:pic xmlns:pic="http://schemas.openxmlformats.org/drawingml/2006/picture">
+                  <pic:nvPicPr>
+                    <pic:cNvPr id="0" name="Picture 3"/>
+                    <pic:cNvPicPr>
+                      <a:picLocks noChangeAspect="1" noChangeArrowheads="1"/>
+                    </pic:cNvPicPr>
+                  </pic:nvPicPr>
+                  <pic:blipFill>
+                    <a:blip r:embed="rId11" cstate="print">
+                      <a:extLst>
+                        <a:ext uri="{28A0092B-C50C-407E-A947-70E740481C1C}">
+                          <a14:useLocalDpi xmlns:a14="http://schemas.microsoft.com/office/drawing/2010/main" val="0"/>
+                        </a:ext>
+                      </a:extLst>
+                    </a:blip>
+                    <a:srcRect/>
+                    <a:stretch>
+                      <a:fillRect/>
+                    </a:stretch>
+                  </pic:blipFill>
+                  <pic:spPr bwMode="auto">
+                    <a:xfrm>
+                      <a:off x="0" y="0"/>
+                      <a:ext cx="5756910" cy="4850130"/>
+                    </a:xfrm>
+                    <a:prstGeom prst="rect">
+                      <a:avLst/>
+                    </a:prstGeom>
+                    <a:noFill/>
+                    <a:ln>
+                      <a:noFill/>
+                    </a:ln>
+                  </pic:spPr>
+                </pic:pic>
+              </a:graphicData>
+            </a:graphic>
+          </wp:inline>
+        </w:drawing>
+      </w:r>
+    </w:p>
+    <w:p>
+      <w:pPr>
+        <w:rPr>
+          <w:lang w:val="en-US"/>
+        </w:rPr>
+      </w:pPr>
+    </w:p>
+    <w:p>
+      <w:pPr>
+        <w:rPr>
+          <w:lang w:val="en-US"/>
+        </w:rPr>
+      </w:pPr>
+    </w:p>
+    <w:p>
+      <w:pPr>
         <w:pStyle w:val="Kop2"/>
         <w:rPr>
           <w:lang w:val="en-US"/>
@@ -2585,6 +2969,12 @@
           <w:lang w:val="en-US"/>
         </w:rPr>
       </w:pPr>
+      <w:r>
+        <w:rPr>
+          <w:lang w:val="en-US"/>
+        </w:rPr>
+        <w:br w:type="page"/>
+      </w:r>
     </w:p>
     <w:p>
       <w:pPr>
@@ -2598,9 +2988,103 @@
         <w:rPr>
           <w:lang w:val="en-US"/>
         </w:rPr>
+        <w:lastRenderedPageBreak/>
         <w:t>3. Entity Relationship Diagram</w:t>
       </w:r>
       <w:bookmarkEnd w:id="6"/>
+    </w:p>
+    <w:p>
+      <w:pPr>
+        <w:rPr>
+          <w:lang w:val="en-US"/>
+        </w:rPr>
+      </w:pPr>
+    </w:p>
+    <w:p>
+      <w:pPr>
+        <w:rPr>
+          <w:lang w:val="en-US"/>
+        </w:rPr>
+      </w:pPr>
+    </w:p>
+    <w:p>
+      <w:pPr>
+        <w:rPr>
+          <w:rFonts w:asciiTheme="majorHAnsi" w:eastAsiaTheme="majorEastAsia" w:hAnsiTheme="majorHAnsi" w:cstheme="majorBidi"/>
+          <w:color w:val="3E762A" w:themeColor="accent1" w:themeShade="BF"/>
+          <w:sz w:val="32"/>
+          <w:szCs w:val="32"/>
+          <w:lang w:val="en-US"/>
+        </w:rPr>
+      </w:pPr>
+      <w:r>
+        <w:rPr>
+          <w:noProof/>
+          <w:lang w:val="en-US"/>
+        </w:rPr>
+        <w:drawing>
+          <wp:inline distT="0" distB="0" distL="0" distR="0" wp14:anchorId="692874DC" wp14:editId="215AFEFB">
+            <wp:extent cx="5756910" cy="5231765"/>
+            <wp:effectExtent l="0" t="0" r="0" b="6985"/>
+            <wp:docPr id="29" name="Afbeelding 29"/>
+            <wp:cNvGraphicFramePr>
+              <a:graphicFrameLocks xmlns:a="http://schemas.openxmlformats.org/drawingml/2006/main" noChangeAspect="1"/>
+            </wp:cNvGraphicFramePr>
+            <a:graphic xmlns:a="http://schemas.openxmlformats.org/drawingml/2006/main">
+              <a:graphicData uri="http://schemas.openxmlformats.org/drawingml/2006/picture">
+                <pic:pic xmlns:pic="http://schemas.openxmlformats.org/drawingml/2006/picture">
+                  <pic:nvPicPr>
+                    <pic:cNvPr id="0" name="Picture 1"/>
+                    <pic:cNvPicPr>
+                      <a:picLocks noChangeAspect="1" noChangeArrowheads="1"/>
+                    </pic:cNvPicPr>
+                  </pic:nvPicPr>
+                  <pic:blipFill>
+                    <a:blip r:embed="rId12" cstate="print">
+                      <a:extLst>
+                        <a:ext uri="{28A0092B-C50C-407E-A947-70E740481C1C}">
+                          <a14:useLocalDpi xmlns:a14="http://schemas.microsoft.com/office/drawing/2010/main" val="0"/>
+                        </a:ext>
+                      </a:extLst>
+                    </a:blip>
+                    <a:srcRect/>
+                    <a:stretch>
+                      <a:fillRect/>
+                    </a:stretch>
+                  </pic:blipFill>
+                  <pic:spPr bwMode="auto">
+                    <a:xfrm>
+                      <a:off x="0" y="0"/>
+                      <a:ext cx="5756910" cy="5231765"/>
+                    </a:xfrm>
+                    <a:prstGeom prst="rect">
+                      <a:avLst/>
+                    </a:prstGeom>
+                    <a:noFill/>
+                    <a:ln>
+                      <a:noFill/>
+                    </a:ln>
+                  </pic:spPr>
+                </pic:pic>
+              </a:graphicData>
+            </a:graphic>
+          </wp:inline>
+        </w:drawing>
+      </w:r>
+      <w:r>
+        <w:rPr>
+          <w:lang w:val="en-US"/>
+        </w:rPr>
+        <w:br w:type="page"/>
+      </w:r>
+    </w:p>
+    <w:p>
+      <w:pPr>
+        <w:pStyle w:val="Kop1"/>
+        <w:rPr>
+          <w:lang w:val="en-US"/>
+        </w:rPr>
+      </w:pPr>
     </w:p>
     <w:p>
       <w:pPr>
@@ -4781,7 +5265,7 @@
                     </pic:cNvPicPr>
                   </pic:nvPicPr>
                   <pic:blipFill rotWithShape="1">
-                    <a:blip r:embed="rId11" cstate="print">
+                    <a:blip r:embed="rId13" cstate="print">
                       <a:extLst>
                         <a:ext uri="{28A0092B-C50C-407E-A947-70E740481C1C}">
                           <a14:useLocalDpi xmlns:a14="http://schemas.microsoft.com/office/drawing/2010/main" val="0"/>
@@ -4834,7 +5318,7 @@
         </w:rPr>
         <w:t xml:space="preserve">** Mockups are created with </w:t>
       </w:r>
-      <w:hyperlink r:id="rId12" w:history="1">
+      <w:hyperlink r:id="rId14" w:history="1">
         <w:r>
           <w:rPr>
             <w:rStyle w:val="Hyperlink"/>
@@ -4865,7 +5349,8 @@
         </w:rPr>
         <w:t xml:space="preserve">*** Pictures used are from </w:t>
       </w:r>
-      <w:hyperlink r:id="rId13" w:history="1">
+      <w:hyperlink r:id="rId15" w:history="1">
+        <w:proofErr w:type="spellStart"/>
         <w:r>
           <w:rPr>
             <w:rStyle w:val="Hyperlink"/>
@@ -4876,6 +5361,7 @@
           </w:rPr>
           <w:t>Unsplash</w:t>
         </w:r>
+        <w:proofErr w:type="spellEnd"/>
       </w:hyperlink>
     </w:p>
     <w:p>
@@ -4968,10 +5454,10 @@
                     <pic:cNvPicPr/>
                   </pic:nvPicPr>
                   <pic:blipFill>
-                    <a:blip r:embed="rId14">
+                    <a:blip r:embed="rId16">
                       <a:extLst>
                         <a:ext uri="{96DAC541-7B7A-43D3-8B79-37D633B846F1}">
-                          <asvg:svgBlip xmlns:asvg="http://schemas.microsoft.com/office/drawing/2016/SVG/main" r:embed="rId15"/>
+                          <asvg:svgBlip xmlns:asvg="http://schemas.microsoft.com/office/drawing/2016/SVG/main" r:embed="rId17"/>
                         </a:ext>
                       </a:extLst>
                     </a:blip>
@@ -5040,7 +5526,7 @@
                     </pic:cNvPicPr>
                   </pic:nvPicPr>
                   <pic:blipFill>
-                    <a:blip r:embed="rId16" cstate="print">
+                    <a:blip r:embed="rId18" cstate="print">
                       <a:extLst>
                         <a:ext uri="{28A0092B-C50C-407E-A947-70E740481C1C}">
                           <a14:useLocalDpi xmlns:a14="http://schemas.microsoft.com/office/drawing/2010/main" val="0"/>
@@ -5101,7 +5587,7 @@
                     </pic:cNvPicPr>
                   </pic:nvPicPr>
                   <pic:blipFill>
-                    <a:blip r:embed="rId17" cstate="print">
+                    <a:blip r:embed="rId19" cstate="print">
                       <a:extLst>
                         <a:ext uri="{28A0092B-C50C-407E-A947-70E740481C1C}">
                           <a14:useLocalDpi xmlns:a14="http://schemas.microsoft.com/office/drawing/2010/main" val="0"/>
@@ -5172,60 +5658,6 @@
             <wp:extent cx="900000" cy="900000"/>
             <wp:effectExtent l="57150" t="76200" r="52705" b="71755"/>
             <wp:docPr id="32" name="Graphic 32"/>
-            <wp:cNvGraphicFramePr>
-              <a:graphicFrameLocks xmlns:a="http://schemas.openxmlformats.org/drawingml/2006/main" noChangeAspect="1"/>
-            </wp:cNvGraphicFramePr>
-            <a:graphic xmlns:a="http://schemas.openxmlformats.org/drawingml/2006/main">
-              <a:graphicData uri="http://schemas.openxmlformats.org/drawingml/2006/picture">
-                <pic:pic xmlns:pic="http://schemas.openxmlformats.org/drawingml/2006/picture">
-                  <pic:nvPicPr>
-                    <pic:cNvPr id="1" name=""/>
-                    <pic:cNvPicPr/>
-                  </pic:nvPicPr>
-                  <pic:blipFill>
-                    <a:blip r:embed="rId18">
-                      <a:extLst>
-                        <a:ext uri="{96DAC541-7B7A-43D3-8B79-37D633B846F1}">
-                          <asvg:svgBlip xmlns:asvg="http://schemas.microsoft.com/office/drawing/2016/SVG/main" r:embed="rId19"/>
-                        </a:ext>
-                      </a:extLst>
-                    </a:blip>
-                    <a:stretch>
-                      <a:fillRect/>
-                    </a:stretch>
-                  </pic:blipFill>
-                  <pic:spPr>
-                    <a:xfrm>
-                      <a:off x="0" y="0"/>
-                      <a:ext cx="900000" cy="900000"/>
-                    </a:xfrm>
-                    <a:prstGeom prst="rect">
-                      <a:avLst/>
-                    </a:prstGeom>
-                    <a:effectLst>
-                      <a:outerShdw blurRad="63500" sx="102000" sy="102000" algn="ctr" rotWithShape="0">
-                        <a:prstClr val="black">
-                          <a:alpha val="10000"/>
-                        </a:prstClr>
-                      </a:outerShdw>
-                    </a:effectLst>
-                  </pic:spPr>
-                </pic:pic>
-              </a:graphicData>
-            </a:graphic>
-          </wp:inline>
-        </w:drawing>
-      </w:r>
-      <w:r>
-        <w:rPr>
-          <w:noProof/>
-          <w:lang w:val="en-US"/>
-        </w:rPr>
-        <w:drawing>
-          <wp:inline distT="0" distB="0" distL="0" distR="0" wp14:anchorId="41EE11CC" wp14:editId="75BED7D5">
-            <wp:extent cx="900000" cy="900000"/>
-            <wp:effectExtent l="57150" t="76200" r="52705" b="71755"/>
-            <wp:docPr id="34" name="Graphic 34"/>
             <wp:cNvGraphicFramePr>
               <a:graphicFrameLocks xmlns:a="http://schemas.openxmlformats.org/drawingml/2006/main" noChangeAspect="1"/>
             </wp:cNvGraphicFramePr>
@@ -5270,39 +5702,16 @@
           </wp:inline>
         </w:drawing>
       </w:r>
-    </w:p>
-    <w:p>
-      <w:pPr>
-        <w:pStyle w:val="Kop3"/>
-        <w:rPr>
-          <w:lang w:val="en-US"/>
-        </w:rPr>
-      </w:pPr>
-      <w:bookmarkStart w:id="16" w:name="_Toc96503403"/>
       <w:r>
         <w:rPr>
-          <w:lang w:val="en-US"/>
-        </w:rPr>
-        <w:t>4.3.4 Default Buttons</w:t>
-      </w:r>
-      <w:bookmarkEnd w:id="16"/>
-    </w:p>
-    <w:p>
-      <w:pPr>
-        <w:rPr>
-          <w:lang w:val="en-US"/>
-        </w:rPr>
-      </w:pPr>
-      <w:r>
-        <w:rPr>
           <w:noProof/>
           <w:lang w:val="en-US"/>
         </w:rPr>
         <w:drawing>
-          <wp:inline distT="0" distB="0" distL="0" distR="0" wp14:anchorId="4D69E922" wp14:editId="33D97D16">
-            <wp:extent cx="2817676" cy="406873"/>
-            <wp:effectExtent l="0" t="0" r="1905" b="0"/>
-            <wp:docPr id="30" name="Graphic 30"/>
+          <wp:inline distT="0" distB="0" distL="0" distR="0" wp14:anchorId="41EE11CC" wp14:editId="75BED7D5">
+            <wp:extent cx="900000" cy="900000"/>
+            <wp:effectExtent l="57150" t="76200" r="52705" b="71755"/>
+            <wp:docPr id="34" name="Graphic 34"/>
             <wp:cNvGraphicFramePr>
               <a:graphicFrameLocks xmlns:a="http://schemas.openxmlformats.org/drawingml/2006/main" noChangeAspect="1"/>
             </wp:cNvGraphicFramePr>
@@ -5328,6 +5737,83 @@
                   <pic:spPr>
                     <a:xfrm>
                       <a:off x="0" y="0"/>
+                      <a:ext cx="900000" cy="900000"/>
+                    </a:xfrm>
+                    <a:prstGeom prst="rect">
+                      <a:avLst/>
+                    </a:prstGeom>
+                    <a:effectLst>
+                      <a:outerShdw blurRad="63500" sx="102000" sy="102000" algn="ctr" rotWithShape="0">
+                        <a:prstClr val="black">
+                          <a:alpha val="10000"/>
+                        </a:prstClr>
+                      </a:outerShdw>
+                    </a:effectLst>
+                  </pic:spPr>
+                </pic:pic>
+              </a:graphicData>
+            </a:graphic>
+          </wp:inline>
+        </w:drawing>
+      </w:r>
+    </w:p>
+    <w:p>
+      <w:pPr>
+        <w:pStyle w:val="Kop3"/>
+        <w:rPr>
+          <w:lang w:val="en-US"/>
+        </w:rPr>
+      </w:pPr>
+      <w:bookmarkStart w:id="16" w:name="_Toc96503403"/>
+      <w:r>
+        <w:rPr>
+          <w:lang w:val="en-US"/>
+        </w:rPr>
+        <w:t>4.3.4 Default Buttons</w:t>
+      </w:r>
+      <w:bookmarkEnd w:id="16"/>
+    </w:p>
+    <w:p>
+      <w:pPr>
+        <w:rPr>
+          <w:lang w:val="en-US"/>
+        </w:rPr>
+      </w:pPr>
+      <w:r>
+        <w:rPr>
+          <w:noProof/>
+          <w:lang w:val="en-US"/>
+        </w:rPr>
+        <w:drawing>
+          <wp:inline distT="0" distB="0" distL="0" distR="0" wp14:anchorId="4D69E922" wp14:editId="33D97D16">
+            <wp:extent cx="2817676" cy="406873"/>
+            <wp:effectExtent l="0" t="0" r="1905" b="0"/>
+            <wp:docPr id="30" name="Graphic 30"/>
+            <wp:cNvGraphicFramePr>
+              <a:graphicFrameLocks xmlns:a="http://schemas.openxmlformats.org/drawingml/2006/main" noChangeAspect="1"/>
+            </wp:cNvGraphicFramePr>
+            <a:graphic xmlns:a="http://schemas.openxmlformats.org/drawingml/2006/main">
+              <a:graphicData uri="http://schemas.openxmlformats.org/drawingml/2006/picture">
+                <pic:pic xmlns:pic="http://schemas.openxmlformats.org/drawingml/2006/picture">
+                  <pic:nvPicPr>
+                    <pic:cNvPr id="1" name=""/>
+                    <pic:cNvPicPr/>
+                  </pic:nvPicPr>
+                  <pic:blipFill>
+                    <a:blip r:embed="rId24">
+                      <a:extLst>
+                        <a:ext uri="{96DAC541-7B7A-43D3-8B79-37D633B846F1}">
+                          <asvg:svgBlip xmlns:asvg="http://schemas.microsoft.com/office/drawing/2016/SVG/main" r:embed="rId25"/>
+                        </a:ext>
+                      </a:extLst>
+                    </a:blip>
+                    <a:stretch>
+                      <a:fillRect/>
+                    </a:stretch>
+                  </pic:blipFill>
+                  <pic:spPr>
+                    <a:xfrm>
+                      <a:off x="0" y="0"/>
                       <a:ext cx="2890323" cy="417363"/>
                     </a:xfrm>
                     <a:prstGeom prst="rect">
@@ -5342,7 +5828,7 @@
       </w:r>
     </w:p>
     <w:sectPr>
-      <w:footerReference w:type="default" r:id="rId24"/>
+      <w:footerReference w:type="default" r:id="rId26"/>
       <w:pgSz w:w="11906" w:h="16838"/>
       <w:pgMar w:top="1417" w:right="1417" w:bottom="1417" w:left="1417" w:header="708" w:footer="708" w:gutter="0"/>
       <w:pgNumType w:start="0"/>
@@ -5398,7 +5884,7 @@
       <w:rPr>
         <w:noProof/>
       </w:rPr>
-      <w:t>24-2-2022</w:t>
+      <w:t>16-3-2022</w:t>
     </w:r>
     <w:r>
       <w:fldChar w:fldCharType="end"/>

</xml_diff>

<commit_message>
Update deployments & docs
</commit_message>
<xml_diff>
--- a/docs/src/SwipeRight_Design.docx
+++ b/docs/src/SwipeRight_Design.docx
@@ -921,7 +921,7 @@
           <w:r>
             <w:fldChar w:fldCharType="separate"/>
           </w:r>
-          <w:hyperlink w:anchor="_Toc98404439" w:history="1">
+          <w:hyperlink w:anchor="_Toc102921039" w:history="1">
             <w:r>
               <w:rPr>
                 <w:rStyle w:val="Hyperlink"/>
@@ -949,7 +949,7 @@
                 <w:noProof/>
                 <w:webHidden/>
               </w:rPr>
-              <w:instrText xml:space="preserve"> PAGEREF _Toc98404439 \h </w:instrText>
+              <w:instrText xml:space="preserve"> PAGEREF _Toc102921039 \h </w:instrText>
             </w:r>
             <w:r>
               <w:rPr>
@@ -992,7 +992,7 @@
               <w:lang w:eastAsia="nl-NL"/>
             </w:rPr>
           </w:pPr>
-          <w:hyperlink w:anchor="_Toc98404440" w:history="1">
+          <w:hyperlink w:anchor="_Toc102921040" w:history="1">
             <w:r>
               <w:rPr>
                 <w:rStyle w:val="Hyperlink"/>
@@ -1020,7 +1020,7 @@
                 <w:noProof/>
                 <w:webHidden/>
               </w:rPr>
-              <w:instrText xml:space="preserve"> PAGEREF _Toc98404440 \h </w:instrText>
+              <w:instrText xml:space="preserve"> PAGEREF _Toc102921040 \h </w:instrText>
             </w:r>
             <w:r>
               <w:rPr>
@@ -1063,7 +1063,7 @@
               <w:lang w:eastAsia="nl-NL"/>
             </w:rPr>
           </w:pPr>
-          <w:hyperlink w:anchor="_Toc98404441" w:history="1">
+          <w:hyperlink w:anchor="_Toc102921041" w:history="1">
             <w:r>
               <w:rPr>
                 <w:rStyle w:val="Hyperlink"/>
@@ -1091,7 +1091,7 @@
                 <w:noProof/>
                 <w:webHidden/>
               </w:rPr>
-              <w:instrText xml:space="preserve"> PAGEREF _Toc98404441 \h </w:instrText>
+              <w:instrText xml:space="preserve"> PAGEREF _Toc102921041 \h </w:instrText>
             </w:r>
             <w:r>
               <w:rPr>
@@ -1134,7 +1134,7 @@
               <w:lang w:eastAsia="nl-NL"/>
             </w:rPr>
           </w:pPr>
-          <w:hyperlink w:anchor="_Toc98404442" w:history="1">
+          <w:hyperlink w:anchor="_Toc102921042" w:history="1">
             <w:r>
               <w:rPr>
                 <w:rStyle w:val="Hyperlink"/>
@@ -1162,7 +1162,7 @@
                 <w:noProof/>
                 <w:webHidden/>
               </w:rPr>
-              <w:instrText xml:space="preserve"> PAGEREF _Toc98404442 \h </w:instrText>
+              <w:instrText xml:space="preserve"> PAGEREF _Toc102921042 \h </w:instrText>
             </w:r>
             <w:r>
               <w:rPr>
@@ -1183,6 +1183,77 @@
                 <w:webHidden/>
               </w:rPr>
               <w:t>5</w:t>
+            </w:r>
+            <w:r>
+              <w:rPr>
+                <w:noProof/>
+                <w:webHidden/>
+              </w:rPr>
+              <w:fldChar w:fldCharType="end"/>
+            </w:r>
+          </w:hyperlink>
+        </w:p>
+        <w:p>
+          <w:pPr>
+            <w:pStyle w:val="Inhopg1"/>
+            <w:tabs>
+              <w:tab w:val="right" w:leader="dot" w:pos="9062"/>
+            </w:tabs>
+            <w:rPr>
+              <w:rFonts w:eastAsiaTheme="minorEastAsia"/>
+              <w:noProof/>
+              <w:lang w:eastAsia="nl-NL"/>
+            </w:rPr>
+          </w:pPr>
+          <w:hyperlink w:anchor="_Toc102921043" w:history="1">
+            <w:r>
+              <w:rPr>
+                <w:rStyle w:val="Hyperlink"/>
+                <w:noProof/>
+                <w:lang w:val="en-US"/>
+              </w:rPr>
+              <w:t>3. Entity Relationship Diagrams</w:t>
+            </w:r>
+            <w:r>
+              <w:rPr>
+                <w:noProof/>
+                <w:webHidden/>
+              </w:rPr>
+              <w:tab/>
+            </w:r>
+            <w:r>
+              <w:rPr>
+                <w:noProof/>
+                <w:webHidden/>
+              </w:rPr>
+              <w:fldChar w:fldCharType="begin"/>
+            </w:r>
+            <w:r>
+              <w:rPr>
+                <w:noProof/>
+                <w:webHidden/>
+              </w:rPr>
+              <w:instrText xml:space="preserve"> PAGEREF _Toc102921043 \h </w:instrText>
+            </w:r>
+            <w:r>
+              <w:rPr>
+                <w:noProof/>
+                <w:webHidden/>
+              </w:rPr>
+            </w:r>
+            <w:r>
+              <w:rPr>
+                <w:noProof/>
+                <w:webHidden/>
+              </w:rPr>
+              <w:fldChar w:fldCharType="separate"/>
+            </w:r>
+            <w:r>
+              <w:rPr>
+                <w:noProof/>
+                <w:webHidden/>
+              </w:rPr>
+              <w:t>6</w:t>
             </w:r>
             <w:r>
               <w:rPr>
@@ -1205,14 +1276,14 @@
               <w:lang w:eastAsia="nl-NL"/>
             </w:rPr>
           </w:pPr>
-          <w:hyperlink w:anchor="_Toc98404443" w:history="1">
+          <w:hyperlink w:anchor="_Toc102921044" w:history="1">
             <w:r>
               <w:rPr>
                 <w:rStyle w:val="Hyperlink"/>
                 <w:noProof/>
                 <w:lang w:val="en-US"/>
               </w:rPr>
-              <w:t>2.3 Component diagram</w:t>
+              <w:t>3.1 Authorization Service</w:t>
             </w:r>
             <w:r>
               <w:rPr>
@@ -1233,7 +1304,7 @@
                 <w:noProof/>
                 <w:webHidden/>
               </w:rPr>
-              <w:instrText xml:space="preserve"> PAGEREF _Toc98404443 \h </w:instrText>
+              <w:instrText xml:space="preserve"> PAGEREF _Toc102921044 \h </w:instrText>
             </w:r>
             <w:r>
               <w:rPr>
@@ -1253,7 +1324,220 @@
                 <w:noProof/>
                 <w:webHidden/>
               </w:rPr>
-              <w:t>5</w:t>
+              <w:t>6</w:t>
+            </w:r>
+            <w:r>
+              <w:rPr>
+                <w:noProof/>
+                <w:webHidden/>
+              </w:rPr>
+              <w:fldChar w:fldCharType="end"/>
+            </w:r>
+          </w:hyperlink>
+        </w:p>
+        <w:p>
+          <w:pPr>
+            <w:pStyle w:val="Inhopg2"/>
+            <w:tabs>
+              <w:tab w:val="right" w:leader="dot" w:pos="9062"/>
+            </w:tabs>
+            <w:rPr>
+              <w:rFonts w:eastAsiaTheme="minorEastAsia"/>
+              <w:noProof/>
+              <w:lang w:eastAsia="nl-NL"/>
+            </w:rPr>
+          </w:pPr>
+          <w:hyperlink w:anchor="_Toc102921045" w:history="1">
+            <w:r>
+              <w:rPr>
+                <w:rStyle w:val="Hyperlink"/>
+                <w:noProof/>
+                <w:lang w:val="en-US"/>
+              </w:rPr>
+              <w:t>3.2 Profile Service</w:t>
+            </w:r>
+            <w:r>
+              <w:rPr>
+                <w:noProof/>
+                <w:webHidden/>
+              </w:rPr>
+              <w:tab/>
+            </w:r>
+            <w:r>
+              <w:rPr>
+                <w:noProof/>
+                <w:webHidden/>
+              </w:rPr>
+              <w:fldChar w:fldCharType="begin"/>
+            </w:r>
+            <w:r>
+              <w:rPr>
+                <w:noProof/>
+                <w:webHidden/>
+              </w:rPr>
+              <w:instrText xml:space="preserve"> PAGEREF _Toc102921045 \h </w:instrText>
+            </w:r>
+            <w:r>
+              <w:rPr>
+                <w:noProof/>
+                <w:webHidden/>
+              </w:rPr>
+            </w:r>
+            <w:r>
+              <w:rPr>
+                <w:noProof/>
+                <w:webHidden/>
+              </w:rPr>
+              <w:fldChar w:fldCharType="separate"/>
+            </w:r>
+            <w:r>
+              <w:rPr>
+                <w:noProof/>
+                <w:webHidden/>
+              </w:rPr>
+              <w:t>7</w:t>
+            </w:r>
+            <w:r>
+              <w:rPr>
+                <w:noProof/>
+                <w:webHidden/>
+              </w:rPr>
+              <w:fldChar w:fldCharType="end"/>
+            </w:r>
+          </w:hyperlink>
+        </w:p>
+        <w:p>
+          <w:pPr>
+            <w:pStyle w:val="Inhopg2"/>
+            <w:tabs>
+              <w:tab w:val="right" w:leader="dot" w:pos="9062"/>
+            </w:tabs>
+            <w:rPr>
+              <w:rFonts w:eastAsiaTheme="minorEastAsia"/>
+              <w:noProof/>
+              <w:lang w:eastAsia="nl-NL"/>
+            </w:rPr>
+          </w:pPr>
+          <w:hyperlink w:anchor="_Toc102921046" w:history="1">
+            <w:r>
+              <w:rPr>
+                <w:rStyle w:val="Hyperlink"/>
+                <w:noProof/>
+                <w:lang w:val="en-US"/>
+              </w:rPr>
+              <w:t>3.3 Matching Service</w:t>
+            </w:r>
+            <w:r>
+              <w:rPr>
+                <w:noProof/>
+                <w:webHidden/>
+              </w:rPr>
+              <w:tab/>
+            </w:r>
+            <w:r>
+              <w:rPr>
+                <w:noProof/>
+                <w:webHidden/>
+              </w:rPr>
+              <w:fldChar w:fldCharType="begin"/>
+            </w:r>
+            <w:r>
+              <w:rPr>
+                <w:noProof/>
+                <w:webHidden/>
+              </w:rPr>
+              <w:instrText xml:space="preserve"> PAGEREF _Toc102921046 \h </w:instrText>
+            </w:r>
+            <w:r>
+              <w:rPr>
+                <w:noProof/>
+                <w:webHidden/>
+              </w:rPr>
+            </w:r>
+            <w:r>
+              <w:rPr>
+                <w:noProof/>
+                <w:webHidden/>
+              </w:rPr>
+              <w:fldChar w:fldCharType="separate"/>
+            </w:r>
+            <w:r>
+              <w:rPr>
+                <w:noProof/>
+                <w:webHidden/>
+              </w:rPr>
+              <w:t>7</w:t>
+            </w:r>
+            <w:r>
+              <w:rPr>
+                <w:noProof/>
+                <w:webHidden/>
+              </w:rPr>
+              <w:fldChar w:fldCharType="end"/>
+            </w:r>
+          </w:hyperlink>
+        </w:p>
+        <w:p>
+          <w:pPr>
+            <w:pStyle w:val="Inhopg2"/>
+            <w:tabs>
+              <w:tab w:val="right" w:leader="dot" w:pos="9062"/>
+            </w:tabs>
+            <w:rPr>
+              <w:rFonts w:eastAsiaTheme="minorEastAsia"/>
+              <w:noProof/>
+              <w:lang w:eastAsia="nl-NL"/>
+            </w:rPr>
+          </w:pPr>
+          <w:hyperlink w:anchor="_Toc102921047" w:history="1">
+            <w:r>
+              <w:rPr>
+                <w:rStyle w:val="Hyperlink"/>
+                <w:noProof/>
+                <w:lang w:val="en-US"/>
+              </w:rPr>
+              <w:t>3.4 Recommendation Service</w:t>
+            </w:r>
+            <w:r>
+              <w:rPr>
+                <w:noProof/>
+                <w:webHidden/>
+              </w:rPr>
+              <w:tab/>
+            </w:r>
+            <w:r>
+              <w:rPr>
+                <w:noProof/>
+                <w:webHidden/>
+              </w:rPr>
+              <w:fldChar w:fldCharType="begin"/>
+            </w:r>
+            <w:r>
+              <w:rPr>
+                <w:noProof/>
+                <w:webHidden/>
+              </w:rPr>
+              <w:instrText xml:space="preserve"> PAGEREF _Toc102921047 \h </w:instrText>
+            </w:r>
+            <w:r>
+              <w:rPr>
+                <w:noProof/>
+                <w:webHidden/>
+              </w:rPr>
+            </w:r>
+            <w:r>
+              <w:rPr>
+                <w:noProof/>
+                <w:webHidden/>
+              </w:rPr>
+              <w:fldChar w:fldCharType="separate"/>
+            </w:r>
+            <w:r>
+              <w:rPr>
+                <w:noProof/>
+                <w:webHidden/>
+              </w:rPr>
+              <w:t>8</w:t>
             </w:r>
             <w:r>
               <w:rPr>
@@ -1276,14 +1560,14 @@
               <w:lang w:eastAsia="nl-NL"/>
             </w:rPr>
           </w:pPr>
-          <w:hyperlink w:anchor="_Toc98404444" w:history="1">
+          <w:hyperlink w:anchor="_Toc102921048" w:history="1">
             <w:r>
               <w:rPr>
                 <w:rStyle w:val="Hyperlink"/>
                 <w:noProof/>
                 <w:lang w:val="en-US"/>
               </w:rPr>
-              <w:t>3. Entity Relationship Diagrams</w:t>
+              <w:t>4. User Interface</w:t>
             </w:r>
             <w:r>
               <w:rPr>
@@ -1304,7 +1588,7 @@
                 <w:noProof/>
                 <w:webHidden/>
               </w:rPr>
-              <w:instrText xml:space="preserve"> PAGEREF _Toc98404444 \h </w:instrText>
+              <w:instrText xml:space="preserve"> PAGEREF _Toc102921048 \h </w:instrText>
             </w:r>
             <w:r>
               <w:rPr>
@@ -1324,7 +1608,7 @@
                 <w:noProof/>
                 <w:webHidden/>
               </w:rPr>
-              <w:t>6</w:t>
+              <w:t>9</w:t>
             </w:r>
             <w:r>
               <w:rPr>
@@ -1347,14 +1631,14 @@
               <w:lang w:eastAsia="nl-NL"/>
             </w:rPr>
           </w:pPr>
-          <w:hyperlink w:anchor="_Toc98404445" w:history="1">
+          <w:hyperlink w:anchor="_Toc102921049" w:history="1">
             <w:r>
               <w:rPr>
                 <w:rStyle w:val="Hyperlink"/>
                 <w:noProof/>
                 <w:lang w:val="en-US"/>
               </w:rPr>
-              <w:t>3.1 Authorization Service</w:t>
+              <w:t>4.1 Design System</w:t>
             </w:r>
             <w:r>
               <w:rPr>
@@ -1375,7 +1659,7 @@
                 <w:noProof/>
                 <w:webHidden/>
               </w:rPr>
-              <w:instrText xml:space="preserve"> PAGEREF _Toc98404445 \h </w:instrText>
+              <w:instrText xml:space="preserve"> PAGEREF _Toc102921049 \h </w:instrText>
             </w:r>
             <w:r>
               <w:rPr>
@@ -1395,7 +1679,149 @@
                 <w:noProof/>
                 <w:webHidden/>
               </w:rPr>
-              <w:t>6</w:t>
+              <w:t>9</w:t>
+            </w:r>
+            <w:r>
+              <w:rPr>
+                <w:noProof/>
+                <w:webHidden/>
+              </w:rPr>
+              <w:fldChar w:fldCharType="end"/>
+            </w:r>
+          </w:hyperlink>
+        </w:p>
+        <w:p>
+          <w:pPr>
+            <w:pStyle w:val="Inhopg3"/>
+            <w:tabs>
+              <w:tab w:val="right" w:leader="dot" w:pos="9062"/>
+            </w:tabs>
+            <w:rPr>
+              <w:rFonts w:eastAsiaTheme="minorEastAsia"/>
+              <w:noProof/>
+              <w:lang w:eastAsia="nl-NL"/>
+            </w:rPr>
+          </w:pPr>
+          <w:hyperlink w:anchor="_Toc102921050" w:history="1">
+            <w:r>
+              <w:rPr>
+                <w:rStyle w:val="Hyperlink"/>
+                <w:noProof/>
+                <w:lang w:val="en-US"/>
+              </w:rPr>
+              <w:t>4.1.1 Typography</w:t>
+            </w:r>
+            <w:r>
+              <w:rPr>
+                <w:noProof/>
+                <w:webHidden/>
+              </w:rPr>
+              <w:tab/>
+            </w:r>
+            <w:r>
+              <w:rPr>
+                <w:noProof/>
+                <w:webHidden/>
+              </w:rPr>
+              <w:fldChar w:fldCharType="begin"/>
+            </w:r>
+            <w:r>
+              <w:rPr>
+                <w:noProof/>
+                <w:webHidden/>
+              </w:rPr>
+              <w:instrText xml:space="preserve"> PAGEREF _Toc102921050 \h </w:instrText>
+            </w:r>
+            <w:r>
+              <w:rPr>
+                <w:noProof/>
+                <w:webHidden/>
+              </w:rPr>
+            </w:r>
+            <w:r>
+              <w:rPr>
+                <w:noProof/>
+                <w:webHidden/>
+              </w:rPr>
+              <w:fldChar w:fldCharType="separate"/>
+            </w:r>
+            <w:r>
+              <w:rPr>
+                <w:noProof/>
+                <w:webHidden/>
+              </w:rPr>
+              <w:t>9</w:t>
+            </w:r>
+            <w:r>
+              <w:rPr>
+                <w:noProof/>
+                <w:webHidden/>
+              </w:rPr>
+              <w:fldChar w:fldCharType="end"/>
+            </w:r>
+          </w:hyperlink>
+        </w:p>
+        <w:p>
+          <w:pPr>
+            <w:pStyle w:val="Inhopg3"/>
+            <w:tabs>
+              <w:tab w:val="right" w:leader="dot" w:pos="9062"/>
+            </w:tabs>
+            <w:rPr>
+              <w:rFonts w:eastAsiaTheme="minorEastAsia"/>
+              <w:noProof/>
+              <w:lang w:eastAsia="nl-NL"/>
+            </w:rPr>
+          </w:pPr>
+          <w:hyperlink w:anchor="_Toc102921051" w:history="1">
+            <w:r>
+              <w:rPr>
+                <w:rStyle w:val="Hyperlink"/>
+                <w:noProof/>
+                <w:lang w:val="en-US"/>
+              </w:rPr>
+              <w:t>4.1.2 Colors</w:t>
+            </w:r>
+            <w:r>
+              <w:rPr>
+                <w:noProof/>
+                <w:webHidden/>
+              </w:rPr>
+              <w:tab/>
+            </w:r>
+            <w:r>
+              <w:rPr>
+                <w:noProof/>
+                <w:webHidden/>
+              </w:rPr>
+              <w:fldChar w:fldCharType="begin"/>
+            </w:r>
+            <w:r>
+              <w:rPr>
+                <w:noProof/>
+                <w:webHidden/>
+              </w:rPr>
+              <w:instrText xml:space="preserve"> PAGEREF _Toc102921051 \h </w:instrText>
+            </w:r>
+            <w:r>
+              <w:rPr>
+                <w:noProof/>
+                <w:webHidden/>
+              </w:rPr>
+            </w:r>
+            <w:r>
+              <w:rPr>
+                <w:noProof/>
+                <w:webHidden/>
+              </w:rPr>
+              <w:fldChar w:fldCharType="separate"/>
+            </w:r>
+            <w:r>
+              <w:rPr>
+                <w:noProof/>
+                <w:webHidden/>
+              </w:rPr>
+              <w:t>9</w:t>
             </w:r>
             <w:r>
               <w:rPr>
@@ -1418,14 +1844,14 @@
               <w:lang w:eastAsia="nl-NL"/>
             </w:rPr>
           </w:pPr>
-          <w:hyperlink w:anchor="_Toc98404446" w:history="1">
+          <w:hyperlink w:anchor="_Toc102921052" w:history="1">
             <w:r>
               <w:rPr>
                 <w:rStyle w:val="Hyperlink"/>
                 <w:noProof/>
                 <w:lang w:val="en-US"/>
               </w:rPr>
-              <w:t>3.2 Profile Service</w:t>
+              <w:t>4.2 Mockups</w:t>
             </w:r>
             <w:r>
               <w:rPr>
@@ -1446,7 +1872,7 @@
                 <w:noProof/>
                 <w:webHidden/>
               </w:rPr>
-              <w:instrText xml:space="preserve"> PAGEREF _Toc98404446 \h </w:instrText>
+              <w:instrText xml:space="preserve"> PAGEREF _Toc102921052 \h </w:instrText>
             </w:r>
             <w:r>
               <w:rPr>
@@ -1466,7 +1892,7 @@
                 <w:noProof/>
                 <w:webHidden/>
               </w:rPr>
-              <w:t>6</w:t>
+              <w:t>10</w:t>
             </w:r>
             <w:r>
               <w:rPr>
@@ -1489,14 +1915,14 @@
               <w:lang w:eastAsia="nl-NL"/>
             </w:rPr>
           </w:pPr>
-          <w:hyperlink w:anchor="_Toc98404447" w:history="1">
+          <w:hyperlink w:anchor="_Toc102921053" w:history="1">
             <w:r>
               <w:rPr>
                 <w:rStyle w:val="Hyperlink"/>
                 <w:noProof/>
                 <w:lang w:val="en-US"/>
               </w:rPr>
-              <w:t>3.3 Matching Service</w:t>
+              <w:t>4.3 Assets</w:t>
             </w:r>
             <w:r>
               <w:rPr>
@@ -1517,7 +1943,7 @@
                 <w:noProof/>
                 <w:webHidden/>
               </w:rPr>
-              <w:instrText xml:space="preserve"> PAGEREF _Toc98404447 \h </w:instrText>
+              <w:instrText xml:space="preserve"> PAGEREF _Toc102921053 \h </w:instrText>
             </w:r>
             <w:r>
               <w:rPr>
@@ -1537,149 +1963,7 @@
                 <w:noProof/>
                 <w:webHidden/>
               </w:rPr>
-              <w:t>7</w:t>
-            </w:r>
-            <w:r>
-              <w:rPr>
-                <w:noProof/>
-                <w:webHidden/>
-              </w:rPr>
-              <w:fldChar w:fldCharType="end"/>
-            </w:r>
-          </w:hyperlink>
-        </w:p>
-        <w:p>
-          <w:pPr>
-            <w:pStyle w:val="Inhopg1"/>
-            <w:tabs>
-              <w:tab w:val="right" w:leader="dot" w:pos="9062"/>
-            </w:tabs>
-            <w:rPr>
-              <w:rFonts w:eastAsiaTheme="minorEastAsia"/>
-              <w:noProof/>
-              <w:lang w:eastAsia="nl-NL"/>
-            </w:rPr>
-          </w:pPr>
-          <w:hyperlink w:anchor="_Toc98404448" w:history="1">
-            <w:r>
-              <w:rPr>
-                <w:rStyle w:val="Hyperlink"/>
-                <w:noProof/>
-                <w:lang w:val="en-US"/>
-              </w:rPr>
-              <w:t>4. User Interface</w:t>
-            </w:r>
-            <w:r>
-              <w:rPr>
-                <w:noProof/>
-                <w:webHidden/>
-              </w:rPr>
-              <w:tab/>
-            </w:r>
-            <w:r>
-              <w:rPr>
-                <w:noProof/>
-                <w:webHidden/>
-              </w:rPr>
-              <w:fldChar w:fldCharType="begin"/>
-            </w:r>
-            <w:r>
-              <w:rPr>
-                <w:noProof/>
-                <w:webHidden/>
-              </w:rPr>
-              <w:instrText xml:space="preserve"> PAGEREF _Toc98404448 \h </w:instrText>
-            </w:r>
-            <w:r>
-              <w:rPr>
-                <w:noProof/>
-                <w:webHidden/>
-              </w:rPr>
-            </w:r>
-            <w:r>
-              <w:rPr>
-                <w:noProof/>
-                <w:webHidden/>
-              </w:rPr>
-              <w:fldChar w:fldCharType="separate"/>
-            </w:r>
-            <w:r>
-              <w:rPr>
-                <w:noProof/>
-                <w:webHidden/>
-              </w:rPr>
-              <w:t>8</w:t>
-            </w:r>
-            <w:r>
-              <w:rPr>
-                <w:noProof/>
-                <w:webHidden/>
-              </w:rPr>
-              <w:fldChar w:fldCharType="end"/>
-            </w:r>
-          </w:hyperlink>
-        </w:p>
-        <w:p>
-          <w:pPr>
-            <w:pStyle w:val="Inhopg2"/>
-            <w:tabs>
-              <w:tab w:val="right" w:leader="dot" w:pos="9062"/>
-            </w:tabs>
-            <w:rPr>
-              <w:rFonts w:eastAsiaTheme="minorEastAsia"/>
-              <w:noProof/>
-              <w:lang w:eastAsia="nl-NL"/>
-            </w:rPr>
-          </w:pPr>
-          <w:hyperlink w:anchor="_Toc98404449" w:history="1">
-            <w:r>
-              <w:rPr>
-                <w:rStyle w:val="Hyperlink"/>
-                <w:noProof/>
-                <w:lang w:val="en-US"/>
-              </w:rPr>
-              <w:t>4.1 Design System</w:t>
-            </w:r>
-            <w:r>
-              <w:rPr>
-                <w:noProof/>
-                <w:webHidden/>
-              </w:rPr>
-              <w:tab/>
-            </w:r>
-            <w:r>
-              <w:rPr>
-                <w:noProof/>
-                <w:webHidden/>
-              </w:rPr>
-              <w:fldChar w:fldCharType="begin"/>
-            </w:r>
-            <w:r>
-              <w:rPr>
-                <w:noProof/>
-                <w:webHidden/>
-              </w:rPr>
-              <w:instrText xml:space="preserve"> PAGEREF _Toc98404449 \h </w:instrText>
-            </w:r>
-            <w:r>
-              <w:rPr>
-                <w:noProof/>
-                <w:webHidden/>
-              </w:rPr>
-            </w:r>
-            <w:r>
-              <w:rPr>
-                <w:noProof/>
-                <w:webHidden/>
-              </w:rPr>
-              <w:fldChar w:fldCharType="separate"/>
-            </w:r>
-            <w:r>
-              <w:rPr>
-                <w:noProof/>
-                <w:webHidden/>
-              </w:rPr>
-              <w:t>8</w:t>
+              <w:t>11</w:t>
             </w:r>
             <w:r>
               <w:rPr>
@@ -1702,14 +1986,14 @@
               <w:lang w:eastAsia="nl-NL"/>
             </w:rPr>
           </w:pPr>
-          <w:hyperlink w:anchor="_Toc98404450" w:history="1">
+          <w:hyperlink w:anchor="_Toc102921054" w:history="1">
             <w:r>
               <w:rPr>
                 <w:rStyle w:val="Hyperlink"/>
                 <w:noProof/>
                 <w:lang w:val="en-US"/>
               </w:rPr>
-              <w:t>4.1.1 Typography</w:t>
+              <w:t>4.3.1 Logo</w:t>
             </w:r>
             <w:r>
               <w:rPr>
@@ -1730,7 +2014,7 @@
                 <w:noProof/>
                 <w:webHidden/>
               </w:rPr>
-              <w:instrText xml:space="preserve"> PAGEREF _Toc98404450 \h </w:instrText>
+              <w:instrText xml:space="preserve"> PAGEREF _Toc102921054 \h </w:instrText>
             </w:r>
             <w:r>
               <w:rPr>
@@ -1750,7 +2034,7 @@
                 <w:noProof/>
                 <w:webHidden/>
               </w:rPr>
-              <w:t>8</w:t>
+              <w:t>11</w:t>
             </w:r>
             <w:r>
               <w:rPr>
@@ -1773,14 +2057,14 @@
               <w:lang w:eastAsia="nl-NL"/>
             </w:rPr>
           </w:pPr>
-          <w:hyperlink w:anchor="_Toc98404451" w:history="1">
+          <w:hyperlink w:anchor="_Toc102921055" w:history="1">
             <w:r>
               <w:rPr>
                 <w:rStyle w:val="Hyperlink"/>
                 <w:noProof/>
                 <w:lang w:val="en-US"/>
               </w:rPr>
-              <w:t>4.1.2 Colors</w:t>
+              <w:t>4.3.2 App Icons</w:t>
             </w:r>
             <w:r>
               <w:rPr>
@@ -1801,7 +2085,7 @@
                 <w:noProof/>
                 <w:webHidden/>
               </w:rPr>
-              <w:instrText xml:space="preserve"> PAGEREF _Toc98404451 \h </w:instrText>
+              <w:instrText xml:space="preserve"> PAGEREF _Toc102921055 \h </w:instrText>
             </w:r>
             <w:r>
               <w:rPr>
@@ -1821,149 +2105,7 @@
                 <w:noProof/>
                 <w:webHidden/>
               </w:rPr>
-              <w:t>8</w:t>
-            </w:r>
-            <w:r>
-              <w:rPr>
-                <w:noProof/>
-                <w:webHidden/>
-              </w:rPr>
-              <w:fldChar w:fldCharType="end"/>
-            </w:r>
-          </w:hyperlink>
-        </w:p>
-        <w:p>
-          <w:pPr>
-            <w:pStyle w:val="Inhopg2"/>
-            <w:tabs>
-              <w:tab w:val="right" w:leader="dot" w:pos="9062"/>
-            </w:tabs>
-            <w:rPr>
-              <w:rFonts w:eastAsiaTheme="minorEastAsia"/>
-              <w:noProof/>
-              <w:lang w:eastAsia="nl-NL"/>
-            </w:rPr>
-          </w:pPr>
-          <w:hyperlink w:anchor="_Toc98404452" w:history="1">
-            <w:r>
-              <w:rPr>
-                <w:rStyle w:val="Hyperlink"/>
-                <w:noProof/>
-                <w:lang w:val="en-US"/>
-              </w:rPr>
-              <w:t>4.2 Mockups</w:t>
-            </w:r>
-            <w:r>
-              <w:rPr>
-                <w:noProof/>
-                <w:webHidden/>
-              </w:rPr>
-              <w:tab/>
-            </w:r>
-            <w:r>
-              <w:rPr>
-                <w:noProof/>
-                <w:webHidden/>
-              </w:rPr>
-              <w:fldChar w:fldCharType="begin"/>
-            </w:r>
-            <w:r>
-              <w:rPr>
-                <w:noProof/>
-                <w:webHidden/>
-              </w:rPr>
-              <w:instrText xml:space="preserve"> PAGEREF _Toc98404452 \h </w:instrText>
-            </w:r>
-            <w:r>
-              <w:rPr>
-                <w:noProof/>
-                <w:webHidden/>
-              </w:rPr>
-            </w:r>
-            <w:r>
-              <w:rPr>
-                <w:noProof/>
-                <w:webHidden/>
-              </w:rPr>
-              <w:fldChar w:fldCharType="separate"/>
-            </w:r>
-            <w:r>
-              <w:rPr>
-                <w:noProof/>
-                <w:webHidden/>
-              </w:rPr>
-              <w:t>9</w:t>
-            </w:r>
-            <w:r>
-              <w:rPr>
-                <w:noProof/>
-                <w:webHidden/>
-              </w:rPr>
-              <w:fldChar w:fldCharType="end"/>
-            </w:r>
-          </w:hyperlink>
-        </w:p>
-        <w:p>
-          <w:pPr>
-            <w:pStyle w:val="Inhopg2"/>
-            <w:tabs>
-              <w:tab w:val="right" w:leader="dot" w:pos="9062"/>
-            </w:tabs>
-            <w:rPr>
-              <w:rFonts w:eastAsiaTheme="minorEastAsia"/>
-              <w:noProof/>
-              <w:lang w:eastAsia="nl-NL"/>
-            </w:rPr>
-          </w:pPr>
-          <w:hyperlink w:anchor="_Toc98404453" w:history="1">
-            <w:r>
-              <w:rPr>
-                <w:rStyle w:val="Hyperlink"/>
-                <w:noProof/>
-                <w:lang w:val="en-US"/>
-              </w:rPr>
-              <w:t>4.3 Assets</w:t>
-            </w:r>
-            <w:r>
-              <w:rPr>
-                <w:noProof/>
-                <w:webHidden/>
-              </w:rPr>
-              <w:tab/>
-            </w:r>
-            <w:r>
-              <w:rPr>
-                <w:noProof/>
-                <w:webHidden/>
-              </w:rPr>
-              <w:fldChar w:fldCharType="begin"/>
-            </w:r>
-            <w:r>
-              <w:rPr>
-                <w:noProof/>
-                <w:webHidden/>
-              </w:rPr>
-              <w:instrText xml:space="preserve"> PAGEREF _Toc98404453 \h </w:instrText>
-            </w:r>
-            <w:r>
-              <w:rPr>
-                <w:noProof/>
-                <w:webHidden/>
-              </w:rPr>
-            </w:r>
-            <w:r>
-              <w:rPr>
-                <w:noProof/>
-                <w:webHidden/>
-              </w:rPr>
-              <w:fldChar w:fldCharType="separate"/>
-            </w:r>
-            <w:r>
-              <w:rPr>
-                <w:noProof/>
-                <w:webHidden/>
-              </w:rPr>
-              <w:t>10</w:t>
+              <w:t>11</w:t>
             </w:r>
             <w:r>
               <w:rPr>
@@ -1986,14 +2128,14 @@
               <w:lang w:eastAsia="nl-NL"/>
             </w:rPr>
           </w:pPr>
-          <w:hyperlink w:anchor="_Toc98404454" w:history="1">
+          <w:hyperlink w:anchor="_Toc102921056" w:history="1">
             <w:r>
               <w:rPr>
                 <w:rStyle w:val="Hyperlink"/>
                 <w:noProof/>
                 <w:lang w:val="en-US"/>
               </w:rPr>
-              <w:t>4.3.1 Logo</w:t>
+              <w:t>4.3.3 Like &amp; Dislike Buttons</w:t>
             </w:r>
             <w:r>
               <w:rPr>
@@ -2014,7 +2156,7 @@
                 <w:noProof/>
                 <w:webHidden/>
               </w:rPr>
-              <w:instrText xml:space="preserve"> PAGEREF _Toc98404454 \h </w:instrText>
+              <w:instrText xml:space="preserve"> PAGEREF _Toc102921056 \h </w:instrText>
             </w:r>
             <w:r>
               <w:rPr>
@@ -2034,7 +2176,7 @@
                 <w:noProof/>
                 <w:webHidden/>
               </w:rPr>
-              <w:t>10</w:t>
+              <w:t>11</w:t>
             </w:r>
             <w:r>
               <w:rPr>
@@ -2057,14 +2199,14 @@
               <w:lang w:eastAsia="nl-NL"/>
             </w:rPr>
           </w:pPr>
-          <w:hyperlink w:anchor="_Toc98404455" w:history="1">
+          <w:hyperlink w:anchor="_Toc102921057" w:history="1">
             <w:r>
               <w:rPr>
                 <w:rStyle w:val="Hyperlink"/>
                 <w:noProof/>
                 <w:lang w:val="en-US"/>
               </w:rPr>
-              <w:t>4.3.2 App Icons</w:t>
+              <w:t>4.3.4 Default Buttons</w:t>
             </w:r>
             <w:r>
               <w:rPr>
@@ -2085,7 +2227,7 @@
                 <w:noProof/>
                 <w:webHidden/>
               </w:rPr>
-              <w:instrText xml:space="preserve"> PAGEREF _Toc98404455 \h </w:instrText>
+              <w:instrText xml:space="preserve"> PAGEREF _Toc102921057 \h </w:instrText>
             </w:r>
             <w:r>
               <w:rPr>
@@ -2105,149 +2247,7 @@
                 <w:noProof/>
                 <w:webHidden/>
               </w:rPr>
-              <w:t>10</w:t>
-            </w:r>
-            <w:r>
-              <w:rPr>
-                <w:noProof/>
-                <w:webHidden/>
-              </w:rPr>
-              <w:fldChar w:fldCharType="end"/>
-            </w:r>
-          </w:hyperlink>
-        </w:p>
-        <w:p>
-          <w:pPr>
-            <w:pStyle w:val="Inhopg3"/>
-            <w:tabs>
-              <w:tab w:val="right" w:leader="dot" w:pos="9062"/>
-            </w:tabs>
-            <w:rPr>
-              <w:rFonts w:eastAsiaTheme="minorEastAsia"/>
-              <w:noProof/>
-              <w:lang w:eastAsia="nl-NL"/>
-            </w:rPr>
-          </w:pPr>
-          <w:hyperlink w:anchor="_Toc98404456" w:history="1">
-            <w:r>
-              <w:rPr>
-                <w:rStyle w:val="Hyperlink"/>
-                <w:noProof/>
-                <w:lang w:val="en-US"/>
-              </w:rPr>
-              <w:t>4.3.3 Like &amp; Dislike Buttons</w:t>
-            </w:r>
-            <w:r>
-              <w:rPr>
-                <w:noProof/>
-                <w:webHidden/>
-              </w:rPr>
-              <w:tab/>
-            </w:r>
-            <w:r>
-              <w:rPr>
-                <w:noProof/>
-                <w:webHidden/>
-              </w:rPr>
-              <w:fldChar w:fldCharType="begin"/>
-            </w:r>
-            <w:r>
-              <w:rPr>
-                <w:noProof/>
-                <w:webHidden/>
-              </w:rPr>
-              <w:instrText xml:space="preserve"> PAGEREF _Toc98404456 \h </w:instrText>
-            </w:r>
-            <w:r>
-              <w:rPr>
-                <w:noProof/>
-                <w:webHidden/>
-              </w:rPr>
-            </w:r>
-            <w:r>
-              <w:rPr>
-                <w:noProof/>
-                <w:webHidden/>
-              </w:rPr>
-              <w:fldChar w:fldCharType="separate"/>
-            </w:r>
-            <w:r>
-              <w:rPr>
-                <w:noProof/>
-                <w:webHidden/>
-              </w:rPr>
-              <w:t>10</w:t>
-            </w:r>
-            <w:r>
-              <w:rPr>
-                <w:noProof/>
-                <w:webHidden/>
-              </w:rPr>
-              <w:fldChar w:fldCharType="end"/>
-            </w:r>
-          </w:hyperlink>
-        </w:p>
-        <w:p>
-          <w:pPr>
-            <w:pStyle w:val="Inhopg3"/>
-            <w:tabs>
-              <w:tab w:val="right" w:leader="dot" w:pos="9062"/>
-            </w:tabs>
-            <w:rPr>
-              <w:rFonts w:eastAsiaTheme="minorEastAsia"/>
-              <w:noProof/>
-              <w:lang w:eastAsia="nl-NL"/>
-            </w:rPr>
-          </w:pPr>
-          <w:hyperlink w:anchor="_Toc98404457" w:history="1">
-            <w:r>
-              <w:rPr>
-                <w:rStyle w:val="Hyperlink"/>
-                <w:noProof/>
-                <w:lang w:val="en-US"/>
-              </w:rPr>
-              <w:t>4.3.4 Default Buttons</w:t>
-            </w:r>
-            <w:r>
-              <w:rPr>
-                <w:noProof/>
-                <w:webHidden/>
-              </w:rPr>
-              <w:tab/>
-            </w:r>
-            <w:r>
-              <w:rPr>
-                <w:noProof/>
-                <w:webHidden/>
-              </w:rPr>
-              <w:fldChar w:fldCharType="begin"/>
-            </w:r>
-            <w:r>
-              <w:rPr>
-                <w:noProof/>
-                <w:webHidden/>
-              </w:rPr>
-              <w:instrText xml:space="preserve"> PAGEREF _Toc98404457 \h </w:instrText>
-            </w:r>
-            <w:r>
-              <w:rPr>
-                <w:noProof/>
-                <w:webHidden/>
-              </w:rPr>
-            </w:r>
-            <w:r>
-              <w:rPr>
-                <w:noProof/>
-                <w:webHidden/>
-              </w:rPr>
-              <w:fldChar w:fldCharType="separate"/>
-            </w:r>
-            <w:r>
-              <w:rPr>
-                <w:noProof/>
-                <w:webHidden/>
-              </w:rPr>
-              <w:t>10</w:t>
+              <w:t>11</w:t>
             </w:r>
             <w:r>
               <w:rPr>
@@ -2289,7 +2289,7 @@
           <w:lang w:val="en-US"/>
         </w:rPr>
       </w:pPr>
-      <w:bookmarkStart w:id="1" w:name="_Toc98404439"/>
+      <w:bookmarkStart w:id="1" w:name="_Toc102921039"/>
       <w:r>
         <w:rPr>
           <w:lang w:val="en-US"/>
@@ -3068,6 +3068,214 @@
         </w:rPr>
       </w:pPr>
     </w:p>
+    <w:tbl>
+      <w:tblPr>
+        <w:tblStyle w:val="Rastertabel5donker-Accent5"/>
+        <w:tblW w:w="0" w:type="auto"/>
+        <w:tblLook w:val="0480" w:firstRow="0" w:lastRow="0" w:firstColumn="1" w:lastColumn="0" w:noHBand="0" w:noVBand="1"/>
+      </w:tblPr>
+      <w:tblGrid>
+        <w:gridCol w:w="1482"/>
+        <w:gridCol w:w="1694"/>
+        <w:gridCol w:w="5886"/>
+      </w:tblGrid>
+      <w:tr>
+        <w:trPr>
+          <w:cnfStyle w:val="000000100000" w:firstRow="0" w:lastRow="0" w:firstColumn="0" w:lastColumn="0" w:oddVBand="0" w:evenVBand="0" w:oddHBand="1" w:evenHBand="0" w:firstRowFirstColumn="0" w:firstRowLastColumn="0" w:lastRowFirstColumn="0" w:lastRowLastColumn="0"/>
+        </w:trPr>
+        <w:tc>
+          <w:tcPr>
+            <w:cnfStyle w:val="001000000000" w:firstRow="0" w:lastRow="0" w:firstColumn="1" w:lastColumn="0" w:oddVBand="0" w:evenVBand="0" w:oddHBand="0" w:evenHBand="0" w:firstRowFirstColumn="0" w:firstRowLastColumn="0" w:lastRowFirstColumn="0" w:lastRowLastColumn="0"/>
+            <w:tcW w:w="1413" w:type="dxa"/>
+            <w:vAlign w:val="center"/>
+          </w:tcPr>
+          <w:p>
+            <w:pPr>
+              <w:rPr>
+                <w:lang w:val="en-US"/>
+              </w:rPr>
+            </w:pPr>
+            <w:r>
+              <w:rPr>
+                <w:lang w:val="en-US"/>
+              </w:rPr>
+              <w:t>Container</w:t>
+            </w:r>
+          </w:p>
+        </w:tc>
+        <w:tc>
+          <w:tcPr>
+            <w:tcW w:w="1701" w:type="dxa"/>
+            <w:vAlign w:val="center"/>
+          </w:tcPr>
+          <w:p>
+            <w:pPr>
+              <w:cnfStyle w:val="000000100000" w:firstRow="0" w:lastRow="0" w:firstColumn="0" w:lastColumn="0" w:oddVBand="0" w:evenVBand="0" w:oddHBand="1" w:evenHBand="0" w:firstRowFirstColumn="0" w:firstRowLastColumn="0" w:lastRowFirstColumn="0" w:lastRowLastColumn="0"/>
+              <w:rPr>
+                <w:lang w:val="en-US"/>
+              </w:rPr>
+            </w:pPr>
+            <w:r>
+              <w:rPr>
+                <w:lang w:val="en-US"/>
+              </w:rPr>
+              <w:t>Docker</w:t>
+            </w:r>
+          </w:p>
+        </w:tc>
+        <w:tc>
+          <w:tcPr>
+            <w:tcW w:w="5948" w:type="dxa"/>
+            <w:vAlign w:val="center"/>
+          </w:tcPr>
+          <w:p>
+            <w:pPr>
+              <w:cnfStyle w:val="000000100000" w:firstRow="0" w:lastRow="0" w:firstColumn="0" w:lastColumn="0" w:oddVBand="0" w:evenVBand="0" w:oddHBand="1" w:evenHBand="0" w:firstRowFirstColumn="0" w:firstRowLastColumn="0" w:lastRowFirstColumn="0" w:lastRowLastColumn="0"/>
+              <w:rPr>
+                <w:lang w:val="en-US"/>
+              </w:rPr>
+            </w:pPr>
+            <w:r>
+              <w:rPr>
+                <w:lang w:val="en-US"/>
+              </w:rPr>
+              <w:t>Sensible default</w:t>
+            </w:r>
+          </w:p>
+        </w:tc>
+      </w:tr>
+      <w:tr>
+        <w:trPr>
+          <w:trHeight w:val="630"/>
+        </w:trPr>
+        <w:tc>
+          <w:tcPr>
+            <w:cnfStyle w:val="001000000000" w:firstRow="0" w:lastRow="0" w:firstColumn="1" w:lastColumn="0" w:oddVBand="0" w:evenVBand="0" w:oddHBand="0" w:evenHBand="0" w:firstRowFirstColumn="0" w:firstRowLastColumn="0" w:lastRowFirstColumn="0" w:lastRowLastColumn="0"/>
+            <w:tcW w:w="1413" w:type="dxa"/>
+            <w:vAlign w:val="center"/>
+          </w:tcPr>
+          <w:p>
+            <w:pPr>
+              <w:rPr>
+                <w:lang w:val="en-US"/>
+              </w:rPr>
+            </w:pPr>
+            <w:r>
+              <w:rPr>
+                <w:lang w:val="en-US"/>
+              </w:rPr>
+              <w:t>Orchestration</w:t>
+            </w:r>
+          </w:p>
+        </w:tc>
+        <w:tc>
+          <w:tcPr>
+            <w:tcW w:w="1701" w:type="dxa"/>
+            <w:vAlign w:val="center"/>
+          </w:tcPr>
+          <w:p>
+            <w:pPr>
+              <w:cnfStyle w:val="000000000000" w:firstRow="0" w:lastRow="0" w:firstColumn="0" w:lastColumn="0" w:oddVBand="0" w:evenVBand="0" w:oddHBand="0" w:evenHBand="0" w:firstRowFirstColumn="0" w:firstRowLastColumn="0" w:lastRowFirstColumn="0" w:lastRowLastColumn="0"/>
+              <w:rPr>
+                <w:lang w:val="en-US"/>
+              </w:rPr>
+            </w:pPr>
+            <w:r>
+              <w:rPr>
+                <w:lang w:val="en-US"/>
+              </w:rPr>
+              <w:t>Kubernetes</w:t>
+            </w:r>
+          </w:p>
+        </w:tc>
+        <w:tc>
+          <w:tcPr>
+            <w:tcW w:w="5948" w:type="dxa"/>
+            <w:vAlign w:val="center"/>
+          </w:tcPr>
+          <w:p>
+            <w:pPr>
+              <w:cnfStyle w:val="000000000000" w:firstRow="0" w:lastRow="0" w:firstColumn="0" w:lastColumn="0" w:oddVBand="0" w:evenVBand="0" w:oddHBand="0" w:evenHBand="0" w:firstRowFirstColumn="0" w:firstRowLastColumn="0" w:lastRowFirstColumn="0" w:lastRowLastColumn="0"/>
+              <w:rPr>
+                <w:lang w:val="en-US"/>
+              </w:rPr>
+            </w:pPr>
+            <w:r>
+              <w:rPr>
+                <w:lang w:val="en-US"/>
+              </w:rPr>
+              <w:t>Sensible default</w:t>
+            </w:r>
+          </w:p>
+        </w:tc>
+      </w:tr>
+      <w:tr>
+        <w:trPr>
+          <w:cnfStyle w:val="000000100000" w:firstRow="0" w:lastRow="0" w:firstColumn="0" w:lastColumn="0" w:oddVBand="0" w:evenVBand="0" w:oddHBand="1" w:evenHBand="0" w:firstRowFirstColumn="0" w:firstRowLastColumn="0" w:lastRowFirstColumn="0" w:lastRowLastColumn="0"/>
+          <w:trHeight w:val="630"/>
+        </w:trPr>
+        <w:tc>
+          <w:tcPr>
+            <w:cnfStyle w:val="001000000000" w:firstRow="0" w:lastRow="0" w:firstColumn="1" w:lastColumn="0" w:oddVBand="0" w:evenVBand="0" w:oddHBand="0" w:evenHBand="0" w:firstRowFirstColumn="0" w:firstRowLastColumn="0" w:lastRowFirstColumn="0" w:lastRowLastColumn="0"/>
+            <w:tcW w:w="1413" w:type="dxa"/>
+            <w:vAlign w:val="center"/>
+          </w:tcPr>
+          <w:p>
+            <w:pPr>
+              <w:rPr>
+                <w:lang w:val="en-US"/>
+              </w:rPr>
+            </w:pPr>
+            <w:r>
+              <w:rPr>
+                <w:lang w:val="en-US"/>
+              </w:rPr>
+              <w:t>Gateway</w:t>
+            </w:r>
+          </w:p>
+        </w:tc>
+        <w:tc>
+          <w:tcPr>
+            <w:tcW w:w="1701" w:type="dxa"/>
+            <w:vAlign w:val="center"/>
+          </w:tcPr>
+          <w:p>
+            <w:pPr>
+              <w:cnfStyle w:val="000000100000" w:firstRow="0" w:lastRow="0" w:firstColumn="0" w:lastColumn="0" w:oddVBand="0" w:evenVBand="0" w:oddHBand="1" w:evenHBand="0" w:firstRowFirstColumn="0" w:firstRowLastColumn="0" w:lastRowFirstColumn="0" w:lastRowLastColumn="0"/>
+              <w:rPr>
+                <w:lang w:val="en-US"/>
+              </w:rPr>
+            </w:pPr>
+            <w:r>
+              <w:rPr>
+                <w:lang w:val="en-US"/>
+              </w:rPr>
+              <w:t>Kong</w:t>
+            </w:r>
+          </w:p>
+        </w:tc>
+        <w:tc>
+          <w:tcPr>
+            <w:tcW w:w="5948" w:type="dxa"/>
+            <w:vAlign w:val="center"/>
+          </w:tcPr>
+          <w:p>
+            <w:pPr>
+              <w:cnfStyle w:val="000000100000" w:firstRow="0" w:lastRow="0" w:firstColumn="0" w:lastColumn="0" w:oddVBand="0" w:evenVBand="0" w:oddHBand="1" w:evenHBand="0" w:firstRowFirstColumn="0" w:firstRowLastColumn="0" w:lastRowFirstColumn="0" w:lastRowLastColumn="0"/>
+              <w:rPr>
+                <w:lang w:val="en-US"/>
+              </w:rPr>
+            </w:pPr>
+            <w:r>
+              <w:rPr>
+                <w:lang w:val="en-US"/>
+              </w:rPr>
+              <w:t>Highly customizable ingress/gateway etc.</w:t>
+            </w:r>
+          </w:p>
+        </w:tc>
+      </w:tr>
+    </w:tbl>
     <w:p>
       <w:pPr>
         <w:rPr>
@@ -3088,7 +3296,7 @@
           <w:lang w:val="en-US"/>
         </w:rPr>
       </w:pPr>
-      <w:bookmarkStart w:id="2" w:name="_Toc98404440"/>
+      <w:bookmarkStart w:id="2" w:name="_Toc102921040"/>
       <w:r>
         <w:rPr>
           <w:lang w:val="en-US"/>
@@ -3105,7 +3313,7 @@
           <w:lang w:val="en-US"/>
         </w:rPr>
       </w:pPr>
-      <w:bookmarkStart w:id="3" w:name="_Toc98404441"/>
+      <w:bookmarkStart w:id="3" w:name="_Toc102921041"/>
       <w:r>
         <w:rPr>
           <w:lang w:val="en-US"/>
@@ -3290,7 +3498,7 @@
           <w:lang w:val="en-US"/>
         </w:rPr>
       </w:pPr>
-      <w:bookmarkStart w:id="4" w:name="_Toc98404442"/>
+      <w:bookmarkStart w:id="4" w:name="_Toc102921042"/>
       <w:r>
         <w:rPr>
           <w:lang w:val="en-US"/>
@@ -3331,10 +3539,10 @@
           <w:lang w:val="en-US"/>
         </w:rPr>
         <w:drawing>
-          <wp:inline distT="0" distB="0" distL="0" distR="0" wp14:anchorId="50A60E4A" wp14:editId="48693693">
-            <wp:extent cx="5828059" cy="5924550"/>
-            <wp:effectExtent l="0" t="0" r="1270" b="0"/>
-            <wp:docPr id="29" name="Afbeelding 29"/>
+          <wp:inline distT="0" distB="0" distL="0" distR="0" wp14:anchorId="0D86823D" wp14:editId="785FDF55">
+            <wp:extent cx="5762625" cy="6543675"/>
+            <wp:effectExtent l="0" t="0" r="9525" b="9525"/>
+            <wp:docPr id="31" name="Afbeelding 31"/>
             <wp:cNvGraphicFramePr>
               <a:graphicFrameLocks xmlns:a="http://schemas.openxmlformats.org/drawingml/2006/main" noChangeAspect="1"/>
             </wp:cNvGraphicFramePr>
@@ -3363,7 +3571,7 @@
                   <pic:spPr bwMode="auto">
                     <a:xfrm>
                       <a:off x="0" y="0"/>
-                      <a:ext cx="5828428" cy="5924925"/>
+                      <a:ext cx="5762625" cy="6543675"/>
                     </a:xfrm>
                     <a:prstGeom prst="rect">
                       <a:avLst/>
@@ -3402,18 +3610,36 @@
     </w:p>
     <w:p>
       <w:pPr>
-        <w:pStyle w:val="Kop2"/>
+        <w:pStyle w:val="Kop1"/>
         <w:rPr>
           <w:lang w:val="en-US"/>
         </w:rPr>
       </w:pPr>
-      <w:bookmarkStart w:id="5" w:name="_Toc98404443"/>
+      <w:bookmarkStart w:id="5" w:name="_Toc102921043"/>
       <w:r>
         <w:rPr>
           <w:lang w:val="en-US"/>
         </w:rPr>
         <w:lastRenderedPageBreak/>
-        <w:t>2.3 Component diagram</w:t>
+        <w:t>3. Entity</w:t>
+      </w:r>
+      <w:r>
+        <w:rPr>
+          <w:lang w:val="en-US"/>
+        </w:rPr>
+        <w:t xml:space="preserve"> Relationship</w:t>
+      </w:r>
+      <w:r>
+        <w:rPr>
+          <w:lang w:val="en-US"/>
+        </w:rPr>
+        <w:t xml:space="preserve"> Diagram</w:t>
+      </w:r>
+      <w:r>
+        <w:rPr>
+          <w:lang w:val="en-US"/>
+        </w:rPr>
+        <w:t>s</w:t>
       </w:r>
       <w:bookmarkEnd w:id="5"/>
     </w:p>
@@ -3427,66 +3653,6 @@
         <w:rPr>
           <w:lang w:val="en-US"/>
         </w:rPr>
-        <w:t>The component diagrams are per microservice</w:t>
-      </w:r>
-      <w:r>
-        <w:rPr>
-          <w:lang w:val="en-US"/>
-        </w:rPr>
-        <w:t>.</w:t>
-      </w:r>
-      <w:r>
-        <w:rPr>
-          <w:lang w:val="en-US"/>
-        </w:rPr>
-        <w:br w:type="page"/>
-      </w:r>
-    </w:p>
-    <w:p>
-      <w:pPr>
-        <w:pStyle w:val="Kop1"/>
-        <w:rPr>
-          <w:lang w:val="en-US"/>
-        </w:rPr>
-      </w:pPr>
-      <w:bookmarkStart w:id="6" w:name="_Toc98404444"/>
-      <w:r>
-        <w:rPr>
-          <w:lang w:val="en-US"/>
-        </w:rPr>
-        <w:lastRenderedPageBreak/>
-        <w:t>3. Entity</w:t>
-      </w:r>
-      <w:r>
-        <w:rPr>
-          <w:lang w:val="en-US"/>
-        </w:rPr>
-        <w:t xml:space="preserve"> Relationship</w:t>
-      </w:r>
-      <w:r>
-        <w:rPr>
-          <w:lang w:val="en-US"/>
-        </w:rPr>
-        <w:t xml:space="preserve"> Diagram</w:t>
-      </w:r>
-      <w:r>
-        <w:rPr>
-          <w:lang w:val="en-US"/>
-        </w:rPr>
-        <w:t>s</w:t>
-      </w:r>
-      <w:bookmarkEnd w:id="6"/>
-    </w:p>
-    <w:p>
-      <w:pPr>
-        <w:rPr>
-          <w:lang w:val="en-US"/>
-        </w:rPr>
-      </w:pPr>
-      <w:r>
-        <w:rPr>
-          <w:lang w:val="en-US"/>
-        </w:rPr>
         <w:t>The entities are defined per microservice.</w:t>
       </w:r>
     </w:p>
@@ -3497,14 +3663,14 @@
           <w:lang w:val="en-US"/>
         </w:rPr>
       </w:pPr>
-      <w:bookmarkStart w:id="7" w:name="_Toc98404445"/>
+      <w:bookmarkStart w:id="6" w:name="_Toc102921044"/>
       <w:r>
         <w:rPr>
           <w:lang w:val="en-US"/>
         </w:rPr>
         <w:t>3.1 Authorization Service</w:t>
       </w:r>
-      <w:bookmarkEnd w:id="7"/>
+      <w:bookmarkEnd w:id="6"/>
     </w:p>
     <w:p>
       <w:pPr>
@@ -3600,7 +3766,7 @@
           <w:lang w:val="en-US"/>
         </w:rPr>
       </w:pPr>
-      <w:bookmarkStart w:id="8" w:name="_Toc98404446"/>
+      <w:bookmarkStart w:id="7" w:name="_Toc102921045"/>
       <w:r>
         <w:rPr>
           <w:lang w:val="en-US"/>
@@ -3608,7 +3774,7 @@
         <w:lastRenderedPageBreak/>
         <w:t>3.2 Profile Service</w:t>
       </w:r>
-      <w:bookmarkEnd w:id="8"/>
+      <w:bookmarkEnd w:id="7"/>
     </w:p>
     <w:p>
       <w:pPr>
@@ -3684,7 +3850,6 @@
           <w:lang w:val="en-US"/>
         </w:rPr>
       </w:pPr>
-      <w:bookmarkStart w:id="9" w:name="_Toc98404447"/>
     </w:p>
     <w:p>
       <w:pPr>
@@ -3693,13 +3858,14 @@
           <w:lang w:val="en-US"/>
         </w:rPr>
       </w:pPr>
+      <w:bookmarkStart w:id="8" w:name="_Toc102921046"/>
       <w:r>
         <w:rPr>
           <w:lang w:val="en-US"/>
         </w:rPr>
         <w:t>3.3 Matching Service</w:t>
       </w:r>
-      <w:bookmarkEnd w:id="9"/>
+      <w:bookmarkEnd w:id="8"/>
     </w:p>
     <w:p>
       <w:pPr>
@@ -3795,37 +3961,15 @@
           <w:lang w:val="en-US"/>
         </w:rPr>
       </w:pPr>
+      <w:bookmarkStart w:id="9" w:name="_Toc102921047"/>
       <w:r>
         <w:rPr>
           <w:lang w:val="en-US"/>
         </w:rPr>
         <w:lastRenderedPageBreak/>
-        <w:t>3.</w:t>
-      </w:r>
-      <w:r>
-        <w:rPr>
-          <w:lang w:val="en-US"/>
-        </w:rPr>
-        <w:t>4</w:t>
-      </w:r>
-      <w:r>
-        <w:rPr>
-          <w:lang w:val="en-US"/>
-        </w:rPr>
-        <w:t xml:space="preserve"> </w:t>
-      </w:r>
-      <w:r>
-        <w:rPr>
-          <w:lang w:val="en-US"/>
-        </w:rPr>
-        <w:t>Recommendation</w:t>
-      </w:r>
-      <w:r>
-        <w:rPr>
-          <w:lang w:val="en-US"/>
-        </w:rPr>
-        <w:t xml:space="preserve"> Service</w:t>
-      </w:r>
+        <w:t>3.4 Recommendation Service</w:t>
+      </w:r>
+      <w:bookmarkEnd w:id="9"/>
     </w:p>
     <w:p>
       <w:pPr>
@@ -3999,7 +4143,7 @@
           <w:lang w:val="en-US"/>
         </w:rPr>
       </w:pPr>
-      <w:bookmarkStart w:id="10" w:name="_Toc98404448"/>
+      <w:bookmarkStart w:id="10" w:name="_Toc102921048"/>
       <w:r>
         <w:rPr>
           <w:lang w:val="en-US"/>
@@ -4031,7 +4175,7 @@
           <w:lang w:val="en-US"/>
         </w:rPr>
       </w:pPr>
-      <w:bookmarkStart w:id="11" w:name="_Toc98404449"/>
+      <w:bookmarkStart w:id="11" w:name="_Toc102921049"/>
       <w:r>
         <w:rPr>
           <w:lang w:val="en-US"/>
@@ -4058,7 +4202,7 @@
           <w:lang w:val="en-US"/>
         </w:rPr>
       </w:pPr>
-      <w:bookmarkStart w:id="12" w:name="_Toc98404450"/>
+      <w:bookmarkStart w:id="12" w:name="_Toc102921050"/>
       <w:r>
         <w:rPr>
           <w:rStyle w:val="Zwaar"/>
@@ -4581,7 +4725,7 @@
           <w:lang w:val="en-US"/>
         </w:rPr>
       </w:pPr>
-      <w:bookmarkStart w:id="13" w:name="_Toc98404451"/>
+      <w:bookmarkStart w:id="13" w:name="_Toc102921051"/>
       <w:r>
         <w:rPr>
           <w:rStyle w:val="Zwaar"/>
@@ -6132,7 +6276,7 @@
           <w:lang w:val="en-US"/>
         </w:rPr>
       </w:pPr>
-      <w:bookmarkStart w:id="14" w:name="_Toc98404452"/>
+      <w:bookmarkStart w:id="14" w:name="_Toc102921052"/>
       <w:r>
         <w:rPr>
           <w:lang w:val="en-US"/>
@@ -6300,7 +6444,7 @@
           <w:lang w:val="en-US"/>
         </w:rPr>
       </w:pPr>
-      <w:bookmarkStart w:id="15" w:name="_Toc98404453"/>
+      <w:bookmarkStart w:id="15" w:name="_Toc102921053"/>
       <w:r>
         <w:rPr>
           <w:lang w:val="en-US"/>
@@ -6323,7 +6467,7 @@
           <w:lang w:val="en-US"/>
         </w:rPr>
       </w:pPr>
-      <w:bookmarkStart w:id="16" w:name="_Toc98404454"/>
+      <w:bookmarkStart w:id="16" w:name="_Toc102921054"/>
       <w:r>
         <w:rPr>
           <w:lang w:val="en-US"/>
@@ -6400,7 +6544,7 @@
           <w:lang w:val="en-US"/>
         </w:rPr>
       </w:pPr>
-      <w:bookmarkStart w:id="17" w:name="_Toc98404455"/>
+      <w:bookmarkStart w:id="17" w:name="_Toc102921055"/>
       <w:r>
         <w:rPr>
           <w:lang w:val="en-US"/>
@@ -6545,7 +6689,7 @@
           <w:lang w:val="en-US"/>
         </w:rPr>
       </w:pPr>
-      <w:bookmarkStart w:id="18" w:name="_Toc98404456"/>
+      <w:bookmarkStart w:id="18" w:name="_Toc102921056"/>
       <w:r>
         <w:rPr>
           <w:lang w:val="en-US"/>
@@ -6676,7 +6820,7 @@
           <w:lang w:val="en-US"/>
         </w:rPr>
       </w:pPr>
-      <w:bookmarkStart w:id="19" w:name="_Toc98404457"/>
+      <w:bookmarkStart w:id="19" w:name="_Toc102921057"/>
       <w:r>
         <w:rPr>
           <w:lang w:val="en-US"/>
@@ -6796,7 +6940,7 @@
       <w:rPr>
         <w:noProof/>
       </w:rPr>
-      <w:t>20-4-2022</w:t>
+      <w:t>8-5-2022</w:t>
     </w:r>
     <w:r>
       <w:fldChar w:fldCharType="end"/>
@@ -6837,14 +6981,27 @@
     <w:r>
       <w:t xml:space="preserve"> of </w:t>
     </w:r>
-    <w:fldSimple w:instr=" NUMPAGES   \* MERGEFORMAT ">
-      <w:r>
-        <w:rPr>
-          <w:noProof/>
-        </w:rPr>
-        <w:t>1</w:t>
-      </w:r>
-    </w:fldSimple>
+    <w:r>
+      <w:fldChar w:fldCharType="begin"/>
+    </w:r>
+    <w:r>
+      <w:instrText xml:space="preserve"> NUMPAGES   \* MERGEFORMAT </w:instrText>
+    </w:r>
+    <w:r>
+      <w:fldChar w:fldCharType="separate"/>
+    </w:r>
+    <w:r>
+      <w:rPr>
+        <w:noProof/>
+      </w:rPr>
+      <w:t>1</w:t>
+    </w:r>
+    <w:r>
+      <w:rPr>
+        <w:noProof/>
+      </w:rPr>
+      <w:fldChar w:fldCharType="end"/>
+    </w:r>
   </w:p>
 </w:ftr>
 </file>

</xml_diff>

<commit_message>
Update docs, add load testing
</commit_message>
<xml_diff>
--- a/docs/src/SwipeRight_Design.docx
+++ b/docs/src/SwipeRight_Design.docx
@@ -751,7 +751,7 @@
                                         </pic:cNvPicPr>
                                       </pic:nvPicPr>
                                       <pic:blipFill rotWithShape="1">
-                                        <a:blip r:embed="rId10">
+                                        <a:blip r:embed="rId9">
                                           <a:extLst>
                                             <a:ext uri="{28A0092B-C50C-407E-A947-70E740481C1C}">
                                               <a14:useLocalDpi xmlns:a14="http://schemas.microsoft.com/office/drawing/2010/main" val="0"/>
@@ -839,21 +839,7 @@
         <w:rPr>
           <w:lang w:val="en-US" w:eastAsia="nl-NL"/>
         </w:rPr>
-        <w:t xml:space="preserve"> phase of the project </w:t>
-      </w:r>
-      <w:proofErr w:type="spellStart"/>
-      <w:r>
-        <w:rPr>
-          <w:lang w:val="en-US" w:eastAsia="nl-NL"/>
-        </w:rPr>
-        <w:t>SwipeRight</w:t>
-      </w:r>
-      <w:proofErr w:type="spellEnd"/>
-      <w:r>
-        <w:rPr>
-          <w:lang w:val="en-US" w:eastAsia="nl-NL"/>
-        </w:rPr>
-        <w:t xml:space="preserve"> can be found in this document. This file will evolve over time and can always be expanded upon.</w:t>
+        <w:t xml:space="preserve"> phase of the project SwipeRight can be found in this document. This file will evolve over time and can always be expanded upon.</w:t>
       </w:r>
     </w:p>
     <w:p>
@@ -921,7 +907,7 @@
           <w:r>
             <w:fldChar w:fldCharType="separate"/>
           </w:r>
-          <w:hyperlink w:anchor="_Toc102921039" w:history="1">
+          <w:hyperlink w:anchor="_Toc104475297" w:history="1">
             <w:r>
               <w:rPr>
                 <w:rStyle w:val="Hyperlink"/>
@@ -949,7 +935,7 @@
                 <w:noProof/>
                 <w:webHidden/>
               </w:rPr>
-              <w:instrText xml:space="preserve"> PAGEREF _Toc102921039 \h </w:instrText>
+              <w:instrText xml:space="preserve"> PAGEREF _Toc104475297 \h </w:instrText>
             </w:r>
             <w:r>
               <w:rPr>
@@ -992,7 +978,7 @@
               <w:lang w:eastAsia="nl-NL"/>
             </w:rPr>
           </w:pPr>
-          <w:hyperlink w:anchor="_Toc102921040" w:history="1">
+          <w:hyperlink w:anchor="_Toc104475298" w:history="1">
             <w:r>
               <w:rPr>
                 <w:rStyle w:val="Hyperlink"/>
@@ -1020,7 +1006,7 @@
                 <w:noProof/>
                 <w:webHidden/>
               </w:rPr>
-              <w:instrText xml:space="preserve"> PAGEREF _Toc102921040 \h </w:instrText>
+              <w:instrText xml:space="preserve"> PAGEREF _Toc104475298 \h </w:instrText>
             </w:r>
             <w:r>
               <w:rPr>
@@ -1063,7 +1049,7 @@
               <w:lang w:eastAsia="nl-NL"/>
             </w:rPr>
           </w:pPr>
-          <w:hyperlink w:anchor="_Toc102921041" w:history="1">
+          <w:hyperlink w:anchor="_Toc104475299" w:history="1">
             <w:r>
               <w:rPr>
                 <w:rStyle w:val="Hyperlink"/>
@@ -1091,7 +1077,7 @@
                 <w:noProof/>
                 <w:webHidden/>
               </w:rPr>
-              <w:instrText xml:space="preserve"> PAGEREF _Toc102921041 \h </w:instrText>
+              <w:instrText xml:space="preserve"> PAGEREF _Toc104475299 \h </w:instrText>
             </w:r>
             <w:r>
               <w:rPr>
@@ -1134,7 +1120,7 @@
               <w:lang w:eastAsia="nl-NL"/>
             </w:rPr>
           </w:pPr>
-          <w:hyperlink w:anchor="_Toc102921042" w:history="1">
+          <w:hyperlink w:anchor="_Toc104475300" w:history="1">
             <w:r>
               <w:rPr>
                 <w:rStyle w:val="Hyperlink"/>
@@ -1162,7 +1148,7 @@
                 <w:noProof/>
                 <w:webHidden/>
               </w:rPr>
-              <w:instrText xml:space="preserve"> PAGEREF _Toc102921042 \h </w:instrText>
+              <w:instrText xml:space="preserve"> PAGEREF _Toc104475300 \h </w:instrText>
             </w:r>
             <w:r>
               <w:rPr>
@@ -1205,7 +1191,7 @@
               <w:lang w:eastAsia="nl-NL"/>
             </w:rPr>
           </w:pPr>
-          <w:hyperlink w:anchor="_Toc102921043" w:history="1">
+          <w:hyperlink w:anchor="_Toc104475301" w:history="1">
             <w:r>
               <w:rPr>
                 <w:rStyle w:val="Hyperlink"/>
@@ -1233,7 +1219,7 @@
                 <w:noProof/>
                 <w:webHidden/>
               </w:rPr>
-              <w:instrText xml:space="preserve"> PAGEREF _Toc102921043 \h </w:instrText>
+              <w:instrText xml:space="preserve"> PAGEREF _Toc104475301 \h </w:instrText>
             </w:r>
             <w:r>
               <w:rPr>
@@ -1253,7 +1239,7 @@
                 <w:noProof/>
                 <w:webHidden/>
               </w:rPr>
-              <w:t>6</w:t>
+              <w:t>7</w:t>
             </w:r>
             <w:r>
               <w:rPr>
@@ -1276,14 +1262,14 @@
               <w:lang w:eastAsia="nl-NL"/>
             </w:rPr>
           </w:pPr>
-          <w:hyperlink w:anchor="_Toc102921044" w:history="1">
+          <w:hyperlink w:anchor="_Toc104475302" w:history="1">
             <w:r>
               <w:rPr>
                 <w:rStyle w:val="Hyperlink"/>
                 <w:noProof/>
                 <w:lang w:val="en-US"/>
               </w:rPr>
-              <w:t>3.1 Authorization Service</w:t>
+              <w:t>3.1 Profile Service</w:t>
             </w:r>
             <w:r>
               <w:rPr>
@@ -1304,7 +1290,7 @@
                 <w:noProof/>
                 <w:webHidden/>
               </w:rPr>
-              <w:instrText xml:space="preserve"> PAGEREF _Toc102921044 \h </w:instrText>
+              <w:instrText xml:space="preserve"> PAGEREF _Toc104475302 \h </w:instrText>
             </w:r>
             <w:r>
               <w:rPr>
@@ -1324,7 +1310,7 @@
                 <w:noProof/>
                 <w:webHidden/>
               </w:rPr>
-              <w:t>6</w:t>
+              <w:t>7</w:t>
             </w:r>
             <w:r>
               <w:rPr>
@@ -1347,14 +1333,14 @@
               <w:lang w:eastAsia="nl-NL"/>
             </w:rPr>
           </w:pPr>
-          <w:hyperlink w:anchor="_Toc102921045" w:history="1">
+          <w:hyperlink w:anchor="_Toc104475303" w:history="1">
             <w:r>
               <w:rPr>
                 <w:rStyle w:val="Hyperlink"/>
                 <w:noProof/>
                 <w:lang w:val="en-US"/>
               </w:rPr>
-              <w:t>3.2 Profile Service</w:t>
+              <w:t>3.2 Matching Service</w:t>
             </w:r>
             <w:r>
               <w:rPr>
@@ -1375,7 +1361,7 @@
                 <w:noProof/>
                 <w:webHidden/>
               </w:rPr>
-              <w:instrText xml:space="preserve"> PAGEREF _Toc102921045 \h </w:instrText>
+              <w:instrText xml:space="preserve"> PAGEREF _Toc104475303 \h </w:instrText>
             </w:r>
             <w:r>
               <w:rPr>
@@ -1418,14 +1404,14 @@
               <w:lang w:eastAsia="nl-NL"/>
             </w:rPr>
           </w:pPr>
-          <w:hyperlink w:anchor="_Toc102921046" w:history="1">
+          <w:hyperlink w:anchor="_Toc104475304" w:history="1">
             <w:r>
               <w:rPr>
                 <w:rStyle w:val="Hyperlink"/>
                 <w:noProof/>
                 <w:lang w:val="en-US"/>
               </w:rPr>
-              <w:t>3.3 Matching Service</w:t>
+              <w:t>3.3 Recommendation Service</w:t>
             </w:r>
             <w:r>
               <w:rPr>
@@ -1446,7 +1432,7 @@
                 <w:noProof/>
                 <w:webHidden/>
               </w:rPr>
-              <w:instrText xml:space="preserve"> PAGEREF _Toc102921046 \h </w:instrText>
+              <w:instrText xml:space="preserve"> PAGEREF _Toc104475304 \h </w:instrText>
             </w:r>
             <w:r>
               <w:rPr>
@@ -1466,7 +1452,78 @@
                 <w:noProof/>
                 <w:webHidden/>
               </w:rPr>
-              <w:t>7</w:t>
+              <w:t>8</w:t>
+            </w:r>
+            <w:r>
+              <w:rPr>
+                <w:noProof/>
+                <w:webHidden/>
+              </w:rPr>
+              <w:fldChar w:fldCharType="end"/>
+            </w:r>
+          </w:hyperlink>
+        </w:p>
+        <w:p>
+          <w:pPr>
+            <w:pStyle w:val="Inhopg1"/>
+            <w:tabs>
+              <w:tab w:val="right" w:leader="dot" w:pos="9062"/>
+            </w:tabs>
+            <w:rPr>
+              <w:rFonts w:eastAsiaTheme="minorEastAsia"/>
+              <w:noProof/>
+              <w:lang w:eastAsia="nl-NL"/>
+            </w:rPr>
+          </w:pPr>
+          <w:hyperlink w:anchor="_Toc104475305" w:history="1">
+            <w:r>
+              <w:rPr>
+                <w:rStyle w:val="Hyperlink"/>
+                <w:noProof/>
+                <w:lang w:val="en-US"/>
+              </w:rPr>
+              <w:t>4. User Interface</w:t>
+            </w:r>
+            <w:r>
+              <w:rPr>
+                <w:noProof/>
+                <w:webHidden/>
+              </w:rPr>
+              <w:tab/>
+            </w:r>
+            <w:r>
+              <w:rPr>
+                <w:noProof/>
+                <w:webHidden/>
+              </w:rPr>
+              <w:fldChar w:fldCharType="begin"/>
+            </w:r>
+            <w:r>
+              <w:rPr>
+                <w:noProof/>
+                <w:webHidden/>
+              </w:rPr>
+              <w:instrText xml:space="preserve"> PAGEREF _Toc104475305 \h </w:instrText>
+            </w:r>
+            <w:r>
+              <w:rPr>
+                <w:noProof/>
+                <w:webHidden/>
+              </w:rPr>
+            </w:r>
+            <w:r>
+              <w:rPr>
+                <w:noProof/>
+                <w:webHidden/>
+              </w:rPr>
+              <w:fldChar w:fldCharType="separate"/>
+            </w:r>
+            <w:r>
+              <w:rPr>
+                <w:noProof/>
+                <w:webHidden/>
+              </w:rPr>
+              <w:t>9</w:t>
             </w:r>
             <w:r>
               <w:rPr>
@@ -1489,14 +1546,14 @@
               <w:lang w:eastAsia="nl-NL"/>
             </w:rPr>
           </w:pPr>
-          <w:hyperlink w:anchor="_Toc102921047" w:history="1">
+          <w:hyperlink w:anchor="_Toc104475306" w:history="1">
             <w:r>
               <w:rPr>
                 <w:rStyle w:val="Hyperlink"/>
                 <w:noProof/>
                 <w:lang w:val="en-US"/>
               </w:rPr>
-              <w:t>3.4 Recommendation Service</w:t>
+              <w:t>4.1 Design System</w:t>
             </w:r>
             <w:r>
               <w:rPr>
@@ -1517,7 +1574,7 @@
                 <w:noProof/>
                 <w:webHidden/>
               </w:rPr>
-              <w:instrText xml:space="preserve"> PAGEREF _Toc102921047 \h </w:instrText>
+              <w:instrText xml:space="preserve"> PAGEREF _Toc104475306 \h </w:instrText>
             </w:r>
             <w:r>
               <w:rPr>
@@ -1537,7 +1594,7 @@
                 <w:noProof/>
                 <w:webHidden/>
               </w:rPr>
-              <w:t>8</w:t>
+              <w:t>9</w:t>
             </w:r>
             <w:r>
               <w:rPr>
@@ -1550,7 +1607,7 @@
         </w:p>
         <w:p>
           <w:pPr>
-            <w:pStyle w:val="Inhopg1"/>
+            <w:pStyle w:val="Inhopg3"/>
             <w:tabs>
               <w:tab w:val="right" w:leader="dot" w:pos="9062"/>
             </w:tabs>
@@ -1560,14 +1617,14 @@
               <w:lang w:eastAsia="nl-NL"/>
             </w:rPr>
           </w:pPr>
-          <w:hyperlink w:anchor="_Toc102921048" w:history="1">
+          <w:hyperlink w:anchor="_Toc104475307" w:history="1">
             <w:r>
               <w:rPr>
                 <w:rStyle w:val="Hyperlink"/>
                 <w:noProof/>
                 <w:lang w:val="en-US"/>
               </w:rPr>
-              <w:t>4. User Interface</w:t>
+              <w:t>4.1.1 Typography</w:t>
             </w:r>
             <w:r>
               <w:rPr>
@@ -1588,7 +1645,78 @@
                 <w:noProof/>
                 <w:webHidden/>
               </w:rPr>
-              <w:instrText xml:space="preserve"> PAGEREF _Toc102921048 \h </w:instrText>
+              <w:instrText xml:space="preserve"> PAGEREF _Toc104475307 \h </w:instrText>
+            </w:r>
+            <w:r>
+              <w:rPr>
+                <w:noProof/>
+                <w:webHidden/>
+              </w:rPr>
+            </w:r>
+            <w:r>
+              <w:rPr>
+                <w:noProof/>
+                <w:webHidden/>
+              </w:rPr>
+              <w:fldChar w:fldCharType="separate"/>
+            </w:r>
+            <w:r>
+              <w:rPr>
+                <w:noProof/>
+                <w:webHidden/>
+              </w:rPr>
+              <w:t>9</w:t>
+            </w:r>
+            <w:r>
+              <w:rPr>
+                <w:noProof/>
+                <w:webHidden/>
+              </w:rPr>
+              <w:fldChar w:fldCharType="end"/>
+            </w:r>
+          </w:hyperlink>
+        </w:p>
+        <w:p>
+          <w:pPr>
+            <w:pStyle w:val="Inhopg3"/>
+            <w:tabs>
+              <w:tab w:val="right" w:leader="dot" w:pos="9062"/>
+            </w:tabs>
+            <w:rPr>
+              <w:rFonts w:eastAsiaTheme="minorEastAsia"/>
+              <w:noProof/>
+              <w:lang w:eastAsia="nl-NL"/>
+            </w:rPr>
+          </w:pPr>
+          <w:hyperlink w:anchor="_Toc104475308" w:history="1">
+            <w:r>
+              <w:rPr>
+                <w:rStyle w:val="Hyperlink"/>
+                <w:noProof/>
+                <w:lang w:val="en-US"/>
+              </w:rPr>
+              <w:t>4.1.2 Colors</w:t>
+            </w:r>
+            <w:r>
+              <w:rPr>
+                <w:noProof/>
+                <w:webHidden/>
+              </w:rPr>
+              <w:tab/>
+            </w:r>
+            <w:r>
+              <w:rPr>
+                <w:noProof/>
+                <w:webHidden/>
+              </w:rPr>
+              <w:fldChar w:fldCharType="begin"/>
+            </w:r>
+            <w:r>
+              <w:rPr>
+                <w:noProof/>
+                <w:webHidden/>
+              </w:rPr>
+              <w:instrText xml:space="preserve"> PAGEREF _Toc104475308 \h </w:instrText>
             </w:r>
             <w:r>
               <w:rPr>
@@ -1631,14 +1759,14 @@
               <w:lang w:eastAsia="nl-NL"/>
             </w:rPr>
           </w:pPr>
-          <w:hyperlink w:anchor="_Toc102921049" w:history="1">
+          <w:hyperlink w:anchor="_Toc104475309" w:history="1">
             <w:r>
               <w:rPr>
                 <w:rStyle w:val="Hyperlink"/>
                 <w:noProof/>
                 <w:lang w:val="en-US"/>
               </w:rPr>
-              <w:t>4.1 Design System</w:t>
+              <w:t>4.2 Mockups</w:t>
             </w:r>
             <w:r>
               <w:rPr>
@@ -1659,7 +1787,7 @@
                 <w:noProof/>
                 <w:webHidden/>
               </w:rPr>
-              <w:instrText xml:space="preserve"> PAGEREF _Toc102921049 \h </w:instrText>
+              <w:instrText xml:space="preserve"> PAGEREF _Toc104475309 \h </w:instrText>
             </w:r>
             <w:r>
               <w:rPr>
@@ -1679,7 +1807,78 @@
                 <w:noProof/>
                 <w:webHidden/>
               </w:rPr>
-              <w:t>9</w:t>
+              <w:t>10</w:t>
+            </w:r>
+            <w:r>
+              <w:rPr>
+                <w:noProof/>
+                <w:webHidden/>
+              </w:rPr>
+              <w:fldChar w:fldCharType="end"/>
+            </w:r>
+          </w:hyperlink>
+        </w:p>
+        <w:p>
+          <w:pPr>
+            <w:pStyle w:val="Inhopg2"/>
+            <w:tabs>
+              <w:tab w:val="right" w:leader="dot" w:pos="9062"/>
+            </w:tabs>
+            <w:rPr>
+              <w:rFonts w:eastAsiaTheme="minorEastAsia"/>
+              <w:noProof/>
+              <w:lang w:eastAsia="nl-NL"/>
+            </w:rPr>
+          </w:pPr>
+          <w:hyperlink w:anchor="_Toc104475310" w:history="1">
+            <w:r>
+              <w:rPr>
+                <w:rStyle w:val="Hyperlink"/>
+                <w:noProof/>
+                <w:lang w:val="en-US"/>
+              </w:rPr>
+              <w:t>4.3 Assets</w:t>
+            </w:r>
+            <w:r>
+              <w:rPr>
+                <w:noProof/>
+                <w:webHidden/>
+              </w:rPr>
+              <w:tab/>
+            </w:r>
+            <w:r>
+              <w:rPr>
+                <w:noProof/>
+                <w:webHidden/>
+              </w:rPr>
+              <w:fldChar w:fldCharType="begin"/>
+            </w:r>
+            <w:r>
+              <w:rPr>
+                <w:noProof/>
+                <w:webHidden/>
+              </w:rPr>
+              <w:instrText xml:space="preserve"> PAGEREF _Toc104475310 \h </w:instrText>
+            </w:r>
+            <w:r>
+              <w:rPr>
+                <w:noProof/>
+                <w:webHidden/>
+              </w:rPr>
+            </w:r>
+            <w:r>
+              <w:rPr>
+                <w:noProof/>
+                <w:webHidden/>
+              </w:rPr>
+              <w:fldChar w:fldCharType="separate"/>
+            </w:r>
+            <w:r>
+              <w:rPr>
+                <w:noProof/>
+                <w:webHidden/>
+              </w:rPr>
+              <w:t>11</w:t>
             </w:r>
             <w:r>
               <w:rPr>
@@ -1702,14 +1901,14 @@
               <w:lang w:eastAsia="nl-NL"/>
             </w:rPr>
           </w:pPr>
-          <w:hyperlink w:anchor="_Toc102921050" w:history="1">
+          <w:hyperlink w:anchor="_Toc104475311" w:history="1">
             <w:r>
               <w:rPr>
                 <w:rStyle w:val="Hyperlink"/>
                 <w:noProof/>
                 <w:lang w:val="en-US"/>
               </w:rPr>
-              <w:t>4.1.1 Typography</w:t>
+              <w:t>4.3.1 Logo</w:t>
             </w:r>
             <w:r>
               <w:rPr>
@@ -1730,7 +1929,7 @@
                 <w:noProof/>
                 <w:webHidden/>
               </w:rPr>
-              <w:instrText xml:space="preserve"> PAGEREF _Toc102921050 \h </w:instrText>
+              <w:instrText xml:space="preserve"> PAGEREF _Toc104475311 \h </w:instrText>
             </w:r>
             <w:r>
               <w:rPr>
@@ -1750,7 +1949,7 @@
                 <w:noProof/>
                 <w:webHidden/>
               </w:rPr>
-              <w:t>9</w:t>
+              <w:t>11</w:t>
             </w:r>
             <w:r>
               <w:rPr>
@@ -1773,14 +1972,14 @@
               <w:lang w:eastAsia="nl-NL"/>
             </w:rPr>
           </w:pPr>
-          <w:hyperlink w:anchor="_Toc102921051" w:history="1">
+          <w:hyperlink w:anchor="_Toc104475312" w:history="1">
             <w:r>
               <w:rPr>
                 <w:rStyle w:val="Hyperlink"/>
                 <w:noProof/>
                 <w:lang w:val="en-US"/>
               </w:rPr>
-              <w:t>4.1.2 Colors</w:t>
+              <w:t>4.3.2 App Icons</w:t>
             </w:r>
             <w:r>
               <w:rPr>
@@ -1801,149 +2000,7 @@
                 <w:noProof/>
                 <w:webHidden/>
               </w:rPr>
-              <w:instrText xml:space="preserve"> PAGEREF _Toc102921051 \h </w:instrText>
-            </w:r>
-            <w:r>
-              <w:rPr>
-                <w:noProof/>
-                <w:webHidden/>
-              </w:rPr>
-            </w:r>
-            <w:r>
-              <w:rPr>
-                <w:noProof/>
-                <w:webHidden/>
-              </w:rPr>
-              <w:fldChar w:fldCharType="separate"/>
-            </w:r>
-            <w:r>
-              <w:rPr>
-                <w:noProof/>
-                <w:webHidden/>
-              </w:rPr>
-              <w:t>9</w:t>
-            </w:r>
-            <w:r>
-              <w:rPr>
-                <w:noProof/>
-                <w:webHidden/>
-              </w:rPr>
-              <w:fldChar w:fldCharType="end"/>
-            </w:r>
-          </w:hyperlink>
-        </w:p>
-        <w:p>
-          <w:pPr>
-            <w:pStyle w:val="Inhopg2"/>
-            <w:tabs>
-              <w:tab w:val="right" w:leader="dot" w:pos="9062"/>
-            </w:tabs>
-            <w:rPr>
-              <w:rFonts w:eastAsiaTheme="minorEastAsia"/>
-              <w:noProof/>
-              <w:lang w:eastAsia="nl-NL"/>
-            </w:rPr>
-          </w:pPr>
-          <w:hyperlink w:anchor="_Toc102921052" w:history="1">
-            <w:r>
-              <w:rPr>
-                <w:rStyle w:val="Hyperlink"/>
-                <w:noProof/>
-                <w:lang w:val="en-US"/>
-              </w:rPr>
-              <w:t>4.2 Mockups</w:t>
-            </w:r>
-            <w:r>
-              <w:rPr>
-                <w:noProof/>
-                <w:webHidden/>
-              </w:rPr>
-              <w:tab/>
-            </w:r>
-            <w:r>
-              <w:rPr>
-                <w:noProof/>
-                <w:webHidden/>
-              </w:rPr>
-              <w:fldChar w:fldCharType="begin"/>
-            </w:r>
-            <w:r>
-              <w:rPr>
-                <w:noProof/>
-                <w:webHidden/>
-              </w:rPr>
-              <w:instrText xml:space="preserve"> PAGEREF _Toc102921052 \h </w:instrText>
-            </w:r>
-            <w:r>
-              <w:rPr>
-                <w:noProof/>
-                <w:webHidden/>
-              </w:rPr>
-            </w:r>
-            <w:r>
-              <w:rPr>
-                <w:noProof/>
-                <w:webHidden/>
-              </w:rPr>
-              <w:fldChar w:fldCharType="separate"/>
-            </w:r>
-            <w:r>
-              <w:rPr>
-                <w:noProof/>
-                <w:webHidden/>
-              </w:rPr>
-              <w:t>10</w:t>
-            </w:r>
-            <w:r>
-              <w:rPr>
-                <w:noProof/>
-                <w:webHidden/>
-              </w:rPr>
-              <w:fldChar w:fldCharType="end"/>
-            </w:r>
-          </w:hyperlink>
-        </w:p>
-        <w:p>
-          <w:pPr>
-            <w:pStyle w:val="Inhopg2"/>
-            <w:tabs>
-              <w:tab w:val="right" w:leader="dot" w:pos="9062"/>
-            </w:tabs>
-            <w:rPr>
-              <w:rFonts w:eastAsiaTheme="minorEastAsia"/>
-              <w:noProof/>
-              <w:lang w:eastAsia="nl-NL"/>
-            </w:rPr>
-          </w:pPr>
-          <w:hyperlink w:anchor="_Toc102921053" w:history="1">
-            <w:r>
-              <w:rPr>
-                <w:rStyle w:val="Hyperlink"/>
-                <w:noProof/>
-                <w:lang w:val="en-US"/>
-              </w:rPr>
-              <w:t>4.3 Assets</w:t>
-            </w:r>
-            <w:r>
-              <w:rPr>
-                <w:noProof/>
-                <w:webHidden/>
-              </w:rPr>
-              <w:tab/>
-            </w:r>
-            <w:r>
-              <w:rPr>
-                <w:noProof/>
-                <w:webHidden/>
-              </w:rPr>
-              <w:fldChar w:fldCharType="begin"/>
-            </w:r>
-            <w:r>
-              <w:rPr>
-                <w:noProof/>
-                <w:webHidden/>
-              </w:rPr>
-              <w:instrText xml:space="preserve"> PAGEREF _Toc102921053 \h </w:instrText>
+              <w:instrText xml:space="preserve"> PAGEREF _Toc104475312 \h </w:instrText>
             </w:r>
             <w:r>
               <w:rPr>
@@ -1986,14 +2043,14 @@
               <w:lang w:eastAsia="nl-NL"/>
             </w:rPr>
           </w:pPr>
-          <w:hyperlink w:anchor="_Toc102921054" w:history="1">
+          <w:hyperlink w:anchor="_Toc104475313" w:history="1">
             <w:r>
               <w:rPr>
                 <w:rStyle w:val="Hyperlink"/>
                 <w:noProof/>
                 <w:lang w:val="en-US"/>
               </w:rPr>
-              <w:t>4.3.1 Logo</w:t>
+              <w:t>4.3.3 Like &amp; Dislike Buttons</w:t>
             </w:r>
             <w:r>
               <w:rPr>
@@ -2014,7 +2071,7 @@
                 <w:noProof/>
                 <w:webHidden/>
               </w:rPr>
-              <w:instrText xml:space="preserve"> PAGEREF _Toc102921054 \h </w:instrText>
+              <w:instrText xml:space="preserve"> PAGEREF _Toc104475313 \h </w:instrText>
             </w:r>
             <w:r>
               <w:rPr>
@@ -2057,14 +2114,14 @@
               <w:lang w:eastAsia="nl-NL"/>
             </w:rPr>
           </w:pPr>
-          <w:hyperlink w:anchor="_Toc102921055" w:history="1">
+          <w:hyperlink w:anchor="_Toc104475314" w:history="1">
             <w:r>
               <w:rPr>
                 <w:rStyle w:val="Hyperlink"/>
                 <w:noProof/>
                 <w:lang w:val="en-US"/>
               </w:rPr>
-              <w:t>4.3.2 App Icons</w:t>
+              <w:t>4.3.4 Default Buttons</w:t>
             </w:r>
             <w:r>
               <w:rPr>
@@ -2085,149 +2142,7 @@
                 <w:noProof/>
                 <w:webHidden/>
               </w:rPr>
-              <w:instrText xml:space="preserve"> PAGEREF _Toc102921055 \h </w:instrText>
-            </w:r>
-            <w:r>
-              <w:rPr>
-                <w:noProof/>
-                <w:webHidden/>
-              </w:rPr>
-            </w:r>
-            <w:r>
-              <w:rPr>
-                <w:noProof/>
-                <w:webHidden/>
-              </w:rPr>
-              <w:fldChar w:fldCharType="separate"/>
-            </w:r>
-            <w:r>
-              <w:rPr>
-                <w:noProof/>
-                <w:webHidden/>
-              </w:rPr>
-              <w:t>11</w:t>
-            </w:r>
-            <w:r>
-              <w:rPr>
-                <w:noProof/>
-                <w:webHidden/>
-              </w:rPr>
-              <w:fldChar w:fldCharType="end"/>
-            </w:r>
-          </w:hyperlink>
-        </w:p>
-        <w:p>
-          <w:pPr>
-            <w:pStyle w:val="Inhopg3"/>
-            <w:tabs>
-              <w:tab w:val="right" w:leader="dot" w:pos="9062"/>
-            </w:tabs>
-            <w:rPr>
-              <w:rFonts w:eastAsiaTheme="minorEastAsia"/>
-              <w:noProof/>
-              <w:lang w:eastAsia="nl-NL"/>
-            </w:rPr>
-          </w:pPr>
-          <w:hyperlink w:anchor="_Toc102921056" w:history="1">
-            <w:r>
-              <w:rPr>
-                <w:rStyle w:val="Hyperlink"/>
-                <w:noProof/>
-                <w:lang w:val="en-US"/>
-              </w:rPr>
-              <w:t>4.3.3 Like &amp; Dislike Buttons</w:t>
-            </w:r>
-            <w:r>
-              <w:rPr>
-                <w:noProof/>
-                <w:webHidden/>
-              </w:rPr>
-              <w:tab/>
-            </w:r>
-            <w:r>
-              <w:rPr>
-                <w:noProof/>
-                <w:webHidden/>
-              </w:rPr>
-              <w:fldChar w:fldCharType="begin"/>
-            </w:r>
-            <w:r>
-              <w:rPr>
-                <w:noProof/>
-                <w:webHidden/>
-              </w:rPr>
-              <w:instrText xml:space="preserve"> PAGEREF _Toc102921056 \h </w:instrText>
-            </w:r>
-            <w:r>
-              <w:rPr>
-                <w:noProof/>
-                <w:webHidden/>
-              </w:rPr>
-            </w:r>
-            <w:r>
-              <w:rPr>
-                <w:noProof/>
-                <w:webHidden/>
-              </w:rPr>
-              <w:fldChar w:fldCharType="separate"/>
-            </w:r>
-            <w:r>
-              <w:rPr>
-                <w:noProof/>
-                <w:webHidden/>
-              </w:rPr>
-              <w:t>11</w:t>
-            </w:r>
-            <w:r>
-              <w:rPr>
-                <w:noProof/>
-                <w:webHidden/>
-              </w:rPr>
-              <w:fldChar w:fldCharType="end"/>
-            </w:r>
-          </w:hyperlink>
-        </w:p>
-        <w:p>
-          <w:pPr>
-            <w:pStyle w:val="Inhopg3"/>
-            <w:tabs>
-              <w:tab w:val="right" w:leader="dot" w:pos="9062"/>
-            </w:tabs>
-            <w:rPr>
-              <w:rFonts w:eastAsiaTheme="minorEastAsia"/>
-              <w:noProof/>
-              <w:lang w:eastAsia="nl-NL"/>
-            </w:rPr>
-          </w:pPr>
-          <w:hyperlink w:anchor="_Toc102921057" w:history="1">
-            <w:r>
-              <w:rPr>
-                <w:rStyle w:val="Hyperlink"/>
-                <w:noProof/>
-                <w:lang w:val="en-US"/>
-              </w:rPr>
-              <w:t>4.3.4 Default Buttons</w:t>
-            </w:r>
-            <w:r>
-              <w:rPr>
-                <w:noProof/>
-                <w:webHidden/>
-              </w:rPr>
-              <w:tab/>
-            </w:r>
-            <w:r>
-              <w:rPr>
-                <w:noProof/>
-                <w:webHidden/>
-              </w:rPr>
-              <w:fldChar w:fldCharType="begin"/>
-            </w:r>
-            <w:r>
-              <w:rPr>
-                <w:noProof/>
-                <w:webHidden/>
-              </w:rPr>
-              <w:instrText xml:space="preserve"> PAGEREF _Toc102921057 \h </w:instrText>
+              <w:instrText xml:space="preserve"> PAGEREF _Toc104475314 \h </w:instrText>
             </w:r>
             <w:r>
               <w:rPr>
@@ -2289,23 +2204,15 @@
           <w:lang w:val="en-US"/>
         </w:rPr>
       </w:pPr>
-      <w:bookmarkStart w:id="1" w:name="_Toc102921039"/>
+      <w:bookmarkStart w:id="1" w:name="_Toc104475297"/>
       <w:r>
         <w:rPr>
           <w:lang w:val="en-US"/>
         </w:rPr>
         <w:lastRenderedPageBreak/>
-        <w:t xml:space="preserve">1. </w:t>
-      </w:r>
-      <w:proofErr w:type="spellStart"/>
-      <w:r>
-        <w:rPr>
-          <w:lang w:val="en-US"/>
-        </w:rPr>
-        <w:t>Techstack</w:t>
+        <w:t>1. Techstack</w:t>
       </w:r>
       <w:bookmarkEnd w:id="1"/>
-      <w:proofErr w:type="spellEnd"/>
     </w:p>
     <w:p>
       <w:pPr>
@@ -2317,35 +2224,7 @@
         <w:rPr>
           <w:lang w:val="en-US"/>
         </w:rPr>
-        <w:t xml:space="preserve">The technologies which will be used for the </w:t>
-      </w:r>
-      <w:proofErr w:type="spellStart"/>
-      <w:r>
-        <w:rPr>
-          <w:lang w:val="en-US"/>
-        </w:rPr>
-        <w:t>SwipeRight</w:t>
-      </w:r>
-      <w:proofErr w:type="spellEnd"/>
-      <w:r>
-        <w:rPr>
-          <w:lang w:val="en-US"/>
-        </w:rPr>
-        <w:t xml:space="preserve"> </w:t>
-      </w:r>
-      <w:proofErr w:type="spellStart"/>
-      <w:r>
-        <w:rPr>
-          <w:lang w:val="en-US"/>
-        </w:rPr>
-        <w:t>techstack</w:t>
-      </w:r>
-      <w:proofErr w:type="spellEnd"/>
-      <w:r>
-        <w:rPr>
-          <w:lang w:val="en-US"/>
-        </w:rPr>
-        <w:t xml:space="preserve"> are defined below.</w:t>
+        <w:t>The technologies which will be used for the SwipeRight techstack are defined below.</w:t>
       </w:r>
     </w:p>
     <w:tbl>
@@ -3076,8 +2955,8 @@
       </w:tblPr>
       <w:tblGrid>
         <w:gridCol w:w="1482"/>
-        <w:gridCol w:w="1694"/>
-        <w:gridCol w:w="5886"/>
+        <w:gridCol w:w="1695"/>
+        <w:gridCol w:w="5885"/>
       </w:tblGrid>
       <w:tr>
         <w:trPr>
@@ -3275,6 +3154,137 @@
           </w:p>
         </w:tc>
       </w:tr>
+      <w:tr>
+        <w:trPr>
+          <w:trHeight w:val="630"/>
+        </w:trPr>
+        <w:tc>
+          <w:tcPr>
+            <w:cnfStyle w:val="001000000000" w:firstRow="0" w:lastRow="0" w:firstColumn="1" w:lastColumn="0" w:oddVBand="0" w:evenVBand="0" w:oddHBand="0" w:evenHBand="0" w:firstRowFirstColumn="0" w:firstRowLastColumn="0" w:lastRowFirstColumn="0" w:lastRowLastColumn="0"/>
+            <w:tcW w:w="1413" w:type="dxa"/>
+            <w:vAlign w:val="center"/>
+          </w:tcPr>
+          <w:p>
+            <w:pPr>
+              <w:rPr>
+                <w:lang w:val="en-US"/>
+              </w:rPr>
+            </w:pPr>
+            <w:r>
+              <w:rPr>
+                <w:lang w:val="en-US"/>
+              </w:rPr>
+              <w:t>Monitoring</w:t>
+            </w:r>
+          </w:p>
+        </w:tc>
+        <w:tc>
+          <w:tcPr>
+            <w:tcW w:w="1701" w:type="dxa"/>
+            <w:vAlign w:val="center"/>
+          </w:tcPr>
+          <w:p>
+            <w:pPr>
+              <w:cnfStyle w:val="000000000000" w:firstRow="0" w:lastRow="0" w:firstColumn="0" w:lastColumn="0" w:oddVBand="0" w:evenVBand="0" w:oddHBand="0" w:evenHBand="0" w:firstRowFirstColumn="0" w:firstRowLastColumn="0" w:lastRowFirstColumn="0" w:lastRowLastColumn="0"/>
+              <w:rPr>
+                <w:lang w:val="en-US"/>
+              </w:rPr>
+            </w:pPr>
+            <w:r>
+              <w:rPr>
+                <w:lang w:val="en-US"/>
+              </w:rPr>
+              <w:t>Grafana &amp; Prometheus</w:t>
+            </w:r>
+          </w:p>
+        </w:tc>
+        <w:tc>
+          <w:tcPr>
+            <w:tcW w:w="5948" w:type="dxa"/>
+            <w:vAlign w:val="center"/>
+          </w:tcPr>
+          <w:p>
+            <w:pPr>
+              <w:cnfStyle w:val="000000000000" w:firstRow="0" w:lastRow="0" w:firstColumn="0" w:lastColumn="0" w:oddVBand="0" w:evenVBand="0" w:oddHBand="0" w:evenHBand="0" w:firstRowFirstColumn="0" w:firstRowLastColumn="0" w:lastRowFirstColumn="0" w:lastRowLastColumn="0"/>
+              <w:rPr>
+                <w:lang w:val="en-US"/>
+              </w:rPr>
+            </w:pPr>
+            <w:r>
+              <w:rPr>
+                <w:lang w:val="en-US"/>
+              </w:rPr>
+              <w:t>Sensible default</w:t>
+            </w:r>
+          </w:p>
+        </w:tc>
+      </w:tr>
+      <w:tr>
+        <w:trPr>
+          <w:cnfStyle w:val="000000100000" w:firstRow="0" w:lastRow="0" w:firstColumn="0" w:lastColumn="0" w:oddVBand="0" w:evenVBand="0" w:oddHBand="1" w:evenHBand="0" w:firstRowFirstColumn="0" w:firstRowLastColumn="0" w:lastRowFirstColumn="0" w:lastRowLastColumn="0"/>
+          <w:trHeight w:val="630"/>
+        </w:trPr>
+        <w:tc>
+          <w:tcPr>
+            <w:cnfStyle w:val="001000000000" w:firstRow="0" w:lastRow="0" w:firstColumn="1" w:lastColumn="0" w:oddVBand="0" w:evenVBand="0" w:oddHBand="0" w:evenHBand="0" w:firstRowFirstColumn="0" w:firstRowLastColumn="0" w:lastRowFirstColumn="0" w:lastRowLastColumn="0"/>
+            <w:tcW w:w="1413" w:type="dxa"/>
+            <w:vAlign w:val="center"/>
+          </w:tcPr>
+          <w:p>
+            <w:pPr>
+              <w:rPr>
+                <w:lang w:val="en-US"/>
+              </w:rPr>
+            </w:pPr>
+            <w:r>
+              <w:rPr>
+                <w:lang w:val="en-US"/>
+              </w:rPr>
+              <w:t>Auth</w:t>
+            </w:r>
+          </w:p>
+        </w:tc>
+        <w:tc>
+          <w:tcPr>
+            <w:tcW w:w="1701" w:type="dxa"/>
+            <w:vAlign w:val="center"/>
+          </w:tcPr>
+          <w:p>
+            <w:pPr>
+              <w:cnfStyle w:val="000000100000" w:firstRow="0" w:lastRow="0" w:firstColumn="0" w:lastColumn="0" w:oddVBand="0" w:evenVBand="0" w:oddHBand="1" w:evenHBand="0" w:firstRowFirstColumn="0" w:firstRowLastColumn="0" w:lastRowFirstColumn="0" w:lastRowLastColumn="0"/>
+              <w:rPr>
+                <w:lang w:val="en-US"/>
+              </w:rPr>
+            </w:pPr>
+            <w:r>
+              <w:rPr>
+                <w:lang w:val="en-US"/>
+              </w:rPr>
+              <w:t>Auth0</w:t>
+            </w:r>
+          </w:p>
+        </w:tc>
+        <w:tc>
+          <w:tcPr>
+            <w:tcW w:w="5948" w:type="dxa"/>
+            <w:vAlign w:val="center"/>
+          </w:tcPr>
+          <w:p>
+            <w:pPr>
+              <w:cnfStyle w:val="000000100000" w:firstRow="0" w:lastRow="0" w:firstColumn="0" w:lastColumn="0" w:oddVBand="0" w:evenVBand="0" w:oddHBand="1" w:evenHBand="0" w:firstRowFirstColumn="0" w:firstRowLastColumn="0" w:lastRowFirstColumn="0" w:lastRowLastColumn="0"/>
+              <w:rPr>
+                <w:lang w:val="en-US"/>
+              </w:rPr>
+            </w:pPr>
+            <w:r>
+              <w:rPr>
+                <w:lang w:val="en-US"/>
+              </w:rPr>
+              <w:t>Nice free tier and widely used</w:t>
+            </w:r>
+          </w:p>
+        </w:tc>
+      </w:tr>
     </w:tbl>
     <w:p>
       <w:pPr>
@@ -3296,7 +3306,7 @@
           <w:lang w:val="en-US"/>
         </w:rPr>
       </w:pPr>
-      <w:bookmarkStart w:id="2" w:name="_Toc102921040"/>
+      <w:bookmarkStart w:id="2" w:name="_Toc104475298"/>
       <w:r>
         <w:rPr>
           <w:lang w:val="en-US"/>
@@ -3313,7 +3323,7 @@
           <w:lang w:val="en-US"/>
         </w:rPr>
       </w:pPr>
-      <w:bookmarkStart w:id="3" w:name="_Toc102921041"/>
+      <w:bookmarkStart w:id="3" w:name="_Toc104475299"/>
       <w:r>
         <w:rPr>
           <w:lang w:val="en-US"/>
@@ -3425,10 +3435,10 @@
           <w:lang w:val="en-US"/>
         </w:rPr>
         <w:drawing>
-          <wp:inline distT="0" distB="0" distL="0" distR="0" wp14:anchorId="071DDB25" wp14:editId="6EE46DC4">
-            <wp:extent cx="5748655" cy="3339465"/>
-            <wp:effectExtent l="0" t="0" r="4445" b="0"/>
-            <wp:docPr id="35" name="Afbeelding 35"/>
+          <wp:inline distT="0" distB="0" distL="0" distR="0" wp14:anchorId="6D2FF476" wp14:editId="1351A05B">
+            <wp:extent cx="5755640" cy="2765425"/>
+            <wp:effectExtent l="0" t="0" r="0" b="0"/>
+            <wp:docPr id="40" name="Afbeelding 40"/>
             <wp:cNvGraphicFramePr>
               <a:graphicFrameLocks xmlns:a="http://schemas.openxmlformats.org/drawingml/2006/main" noChangeAspect="1"/>
             </wp:cNvGraphicFramePr>
@@ -3436,7 +3446,214 @@
               <a:graphicData uri="http://schemas.openxmlformats.org/drawingml/2006/picture">
                 <pic:pic xmlns:pic="http://schemas.openxmlformats.org/drawingml/2006/picture">
                   <pic:nvPicPr>
-                    <pic:cNvPr id="0" name="Picture 4"/>
+                    <pic:cNvPr id="0" name="Picture 2"/>
+                    <pic:cNvPicPr>
+                      <a:picLocks noChangeAspect="1" noChangeArrowheads="1"/>
+                    </pic:cNvPicPr>
+                  </pic:nvPicPr>
+                  <pic:blipFill>
+                    <a:blip r:embed="rId10" cstate="print">
+                      <a:extLst>
+                        <a:ext uri="{28A0092B-C50C-407E-A947-70E740481C1C}">
+                          <a14:useLocalDpi xmlns:a14="http://schemas.microsoft.com/office/drawing/2010/main" val="0"/>
+                        </a:ext>
+                      </a:extLst>
+                    </a:blip>
+                    <a:srcRect/>
+                    <a:stretch>
+                      <a:fillRect/>
+                    </a:stretch>
+                  </pic:blipFill>
+                  <pic:spPr bwMode="auto">
+                    <a:xfrm>
+                      <a:off x="0" y="0"/>
+                      <a:ext cx="5755640" cy="2765425"/>
+                    </a:xfrm>
+                    <a:prstGeom prst="rect">
+                      <a:avLst/>
+                    </a:prstGeom>
+                    <a:noFill/>
+                    <a:ln>
+                      <a:noFill/>
+                    </a:ln>
+                  </pic:spPr>
+                </pic:pic>
+              </a:graphicData>
+            </a:graphic>
+          </wp:inline>
+        </w:drawing>
+      </w:r>
+    </w:p>
+    <w:p>
+      <w:pPr>
+        <w:rPr>
+          <w:rFonts w:asciiTheme="majorHAnsi" w:eastAsiaTheme="majorEastAsia" w:hAnsiTheme="majorHAnsi" w:cstheme="majorBidi"/>
+          <w:color w:val="3E762A" w:themeColor="accent1" w:themeShade="BF"/>
+          <w:sz w:val="26"/>
+          <w:szCs w:val="26"/>
+          <w:lang w:val="en-US"/>
+        </w:rPr>
+      </w:pPr>
+      <w:r>
+        <w:rPr>
+          <w:lang w:val="en-US"/>
+        </w:rPr>
+        <w:br w:type="page"/>
+      </w:r>
+    </w:p>
+    <w:p>
+      <w:pPr>
+        <w:pStyle w:val="Kop2"/>
+        <w:rPr>
+          <w:lang w:val="en-US"/>
+        </w:rPr>
+      </w:pPr>
+      <w:bookmarkStart w:id="4" w:name="_Toc104475300"/>
+      <w:r>
+        <w:rPr>
+          <w:lang w:val="en-US"/>
+        </w:rPr>
+        <w:lastRenderedPageBreak/>
+        <w:t>2.2 Container diagram</w:t>
+      </w:r>
+      <w:bookmarkEnd w:id="4"/>
+    </w:p>
+    <w:p>
+      <w:pPr>
+        <w:rPr>
+          <w:lang w:val="en-US"/>
+        </w:rPr>
+      </w:pPr>
+      <w:r>
+        <w:rPr>
+          <w:lang w:val="en-US"/>
+        </w:rPr>
+        <w:t>The container diagram contains a gateway which connects the clients to the service bus. The service bus makes</w:t>
+      </w:r>
+      <w:r>
+        <w:rPr>
+          <w:lang w:val="en-US"/>
+        </w:rPr>
+        <w:t xml:space="preserve"> </w:t>
+      </w:r>
+      <w:r>
+        <w:rPr>
+          <w:lang w:val="en-US"/>
+        </w:rPr>
+        <w:t>asynchronous</w:t>
+      </w:r>
+      <w:r>
+        <w:rPr>
+          <w:lang w:val="en-US"/>
+        </w:rPr>
+        <w:t xml:space="preserve"> communication between all services possible.</w:t>
+      </w:r>
+      <w:r>
+        <w:rPr>
+          <w:lang w:val="en-US"/>
+        </w:rPr>
+        <w:t xml:space="preserve"> </w:t>
+      </w:r>
+    </w:p>
+    <w:p>
+      <w:pPr>
+        <w:rPr>
+          <w:lang w:val="en-US"/>
+        </w:rPr>
+      </w:pPr>
+      <w:r>
+        <w:rPr>
+          <w:lang w:val="en-US"/>
+        </w:rPr>
+        <w:t>The complete</w:t>
+      </w:r>
+      <w:r>
+        <w:rPr>
+          <w:lang w:val="en-US"/>
+        </w:rPr>
+        <w:t xml:space="preserve"> stack</w:t>
+      </w:r>
+      <w:r>
+        <w:rPr>
+          <w:lang w:val="en-US"/>
+        </w:rPr>
+        <w:t xml:space="preserve"> will run in a Kubernetes cluster and will therefor</w:t>
+      </w:r>
+      <w:r>
+        <w:rPr>
+          <w:lang w:val="en-US"/>
+        </w:rPr>
+        <w:t>e</w:t>
+      </w:r>
+      <w:r>
+        <w:rPr>
+          <w:lang w:val="en-US"/>
+        </w:rPr>
+        <w:t xml:space="preserve"> be easily scalable and has the potential for high availability.</w:t>
+      </w:r>
+      <w:r>
+        <w:rPr>
+          <w:lang w:val="en-US"/>
+        </w:rPr>
+        <w:t xml:space="preserve"> </w:t>
+      </w:r>
+    </w:p>
+    <w:p>
+      <w:pPr>
+        <w:rPr>
+          <w:lang w:val="en-US"/>
+        </w:rPr>
+      </w:pPr>
+      <w:r>
+        <w:rPr>
+          <w:lang w:val="en-US"/>
+        </w:rPr>
+        <w:t>All services will run in docker containers so I don’t have to worry about OS compatibility.</w:t>
+      </w:r>
+      <w:r>
+        <w:rPr>
+          <w:lang w:val="en-US"/>
+        </w:rPr>
+        <w:t xml:space="preserve"> </w:t>
+      </w:r>
+    </w:p>
+    <w:p>
+      <w:pPr>
+        <w:rPr>
+          <w:lang w:val="en-US"/>
+        </w:rPr>
+      </w:pPr>
+      <w:r>
+        <w:rPr>
+          <w:lang w:val="en-US"/>
+        </w:rPr>
+        <w:t>Authentication will be handled by the gateway and the services will authorize requests. The access tokens will be provided by Auth0.</w:t>
+      </w:r>
+    </w:p>
+    <w:p>
+      <w:pPr>
+        <w:rPr>
+          <w:lang w:val="en-US"/>
+        </w:rPr>
+      </w:pPr>
+      <w:r>
+        <w:rPr>
+          <w:noProof/>
+          <w:lang w:val="en-US"/>
+        </w:rPr>
+        <w:drawing>
+          <wp:inline distT="0" distB="0" distL="0" distR="0" wp14:anchorId="029B6E2B" wp14:editId="64C23A42">
+            <wp:extent cx="5762625" cy="6539230"/>
+            <wp:effectExtent l="0" t="0" r="9525" b="0"/>
+            <wp:docPr id="29" name="Afbeelding 29"/>
+            <wp:cNvGraphicFramePr>
+              <a:graphicFrameLocks xmlns:a="http://schemas.openxmlformats.org/drawingml/2006/main" noChangeAspect="1"/>
+            </wp:cNvGraphicFramePr>
+            <a:graphic xmlns:a="http://schemas.openxmlformats.org/drawingml/2006/main">
+              <a:graphicData uri="http://schemas.openxmlformats.org/drawingml/2006/picture">
+                <pic:pic xmlns:pic="http://schemas.openxmlformats.org/drawingml/2006/picture">
+                  <pic:nvPicPr>
+                    <pic:cNvPr id="0" name="Picture 1"/>
                     <pic:cNvPicPr>
                       <a:picLocks noChangeAspect="1" noChangeArrowheads="1"/>
                     </pic:cNvPicPr>
@@ -3457,7 +3674,7 @@
                   <pic:spPr bwMode="auto">
                     <a:xfrm>
                       <a:off x="0" y="0"/>
-                      <a:ext cx="5748655" cy="3339465"/>
+                      <a:ext cx="5762625" cy="6539230"/>
                     </a:xfrm>
                     <a:prstGeom prst="rect">
                       <a:avLst/>
@@ -3477,18 +3694,102 @@
     <w:p>
       <w:pPr>
         <w:rPr>
-          <w:rFonts w:asciiTheme="majorHAnsi" w:eastAsiaTheme="majorEastAsia" w:hAnsiTheme="majorHAnsi" w:cstheme="majorBidi"/>
-          <w:color w:val="3E762A" w:themeColor="accent1" w:themeShade="BF"/>
-          <w:sz w:val="26"/>
-          <w:szCs w:val="26"/>
           <w:lang w:val="en-US"/>
         </w:rPr>
       </w:pPr>
+    </w:p>
+    <w:p>
+      <w:pPr>
+        <w:rPr>
+          <w:lang w:val="en-US"/>
+        </w:rPr>
+      </w:pPr>
+      <w:r>
+        <w:rPr>
+          <w:lang w:val="en-US"/>
+        </w:rPr>
+        <w:lastRenderedPageBreak/>
+        <w:t>In order to generate URL’s for images I want to use Azure functions in combination with Azure blob storage. The azure function will trigger when a message is send to Kafka with a request to generate a URL. This process will happen entirely asynchronous.</w:t>
+      </w:r>
+      <w:r>
+        <w:rPr>
+          <w:lang w:val="en-US"/>
+        </w:rPr>
+        <w:t xml:space="preserve"> </w:t>
+      </w:r>
+    </w:p>
+    <w:p>
+      <w:pPr>
+        <w:rPr>
+          <w:lang w:val="en-US"/>
+        </w:rPr>
+      </w:pPr>
+      <w:r>
+        <w:rPr>
+          <w:lang w:val="en-US"/>
+        </w:rPr>
+        <w:t>Every custom build service will contain a metrics endpoint which can be scraped by Prometheus. These metrics can be visualized in a Grafana dashboard.</w:t>
+      </w:r>
+    </w:p>
+    <w:p>
+      <w:pPr>
+        <w:rPr>
+          <w:lang w:val="en-US"/>
+        </w:rPr>
+      </w:pPr>
       <w:r>
         <w:rPr>
           <w:lang w:val="en-US"/>
         </w:rPr>
         <w:br w:type="page"/>
+      </w:r>
+    </w:p>
+    <w:p>
+      <w:pPr>
+        <w:pStyle w:val="Kop1"/>
+        <w:rPr>
+          <w:lang w:val="en-US"/>
+        </w:rPr>
+      </w:pPr>
+      <w:bookmarkStart w:id="5" w:name="_Toc104475301"/>
+      <w:r>
+        <w:rPr>
+          <w:lang w:val="en-US"/>
+        </w:rPr>
+        <w:lastRenderedPageBreak/>
+        <w:t>3. Entity</w:t>
+      </w:r>
+      <w:r>
+        <w:rPr>
+          <w:lang w:val="en-US"/>
+        </w:rPr>
+        <w:t xml:space="preserve"> Relationship</w:t>
+      </w:r>
+      <w:r>
+        <w:rPr>
+          <w:lang w:val="en-US"/>
+        </w:rPr>
+        <w:t xml:space="preserve"> Diagram</w:t>
+      </w:r>
+      <w:r>
+        <w:rPr>
+          <w:lang w:val="en-US"/>
+        </w:rPr>
+        <w:t>s</w:t>
+      </w:r>
+      <w:bookmarkEnd w:id="5"/>
+    </w:p>
+    <w:p>
+      <w:pPr>
+        <w:rPr>
+          <w:lang w:val="en-US"/>
+        </w:rPr>
+      </w:pPr>
+      <w:r>
+        <w:rPr>
+          <w:lang w:val="en-US"/>
+        </w:rPr>
+        <w:t>The entities are defined per microservice.</w:t>
       </w:r>
     </w:p>
     <w:p>
@@ -3498,283 +3799,26 @@
           <w:lang w:val="en-US"/>
         </w:rPr>
       </w:pPr>
-      <w:bookmarkStart w:id="4" w:name="_Toc102921042"/>
-      <w:r>
-        <w:rPr>
-          <w:lang w:val="en-US"/>
-        </w:rPr>
-        <w:lastRenderedPageBreak/>
-        <w:t>2.2 Container diagram</w:t>
-      </w:r>
-      <w:bookmarkEnd w:id="4"/>
-    </w:p>
-    <w:p>
-      <w:pPr>
-        <w:rPr>
-          <w:lang w:val="en-US"/>
-        </w:rPr>
-      </w:pPr>
-      <w:r>
-        <w:rPr>
-          <w:lang w:val="en-US"/>
-        </w:rPr>
-        <w:t>The container diagram contains a gateway which connects the clients to the service bus. The service bus makes communication between all services possible.</w:t>
-      </w:r>
-      <w:r>
-        <w:rPr>
-          <w:lang w:val="en-US"/>
-        </w:rPr>
-        <w:t xml:space="preserve"> </w:t>
-      </w:r>
-    </w:p>
-    <w:p>
-      <w:pPr>
-        <w:rPr>
-          <w:lang w:val="en-US"/>
-        </w:rPr>
-      </w:pPr>
-      <w:r>
-        <w:rPr>
-          <w:noProof/>
-          <w:lang w:val="en-US"/>
-        </w:rPr>
-        <w:drawing>
-          <wp:inline distT="0" distB="0" distL="0" distR="0" wp14:anchorId="0D86823D" wp14:editId="785FDF55">
-            <wp:extent cx="5762625" cy="6543675"/>
-            <wp:effectExtent l="0" t="0" r="9525" b="9525"/>
-            <wp:docPr id="31" name="Afbeelding 31"/>
-            <wp:cNvGraphicFramePr>
-              <a:graphicFrameLocks xmlns:a="http://schemas.openxmlformats.org/drawingml/2006/main" noChangeAspect="1"/>
-            </wp:cNvGraphicFramePr>
-            <a:graphic xmlns:a="http://schemas.openxmlformats.org/drawingml/2006/main">
-              <a:graphicData uri="http://schemas.openxmlformats.org/drawingml/2006/picture">
-                <pic:pic xmlns:pic="http://schemas.openxmlformats.org/drawingml/2006/picture">
-                  <pic:nvPicPr>
-                    <pic:cNvPr id="0" name="Picture 1"/>
-                    <pic:cNvPicPr>
-                      <a:picLocks noChangeAspect="1" noChangeArrowheads="1"/>
-                    </pic:cNvPicPr>
-                  </pic:nvPicPr>
-                  <pic:blipFill>
-                    <a:blip r:embed="rId12" cstate="print">
-                      <a:extLst>
-                        <a:ext uri="{28A0092B-C50C-407E-A947-70E740481C1C}">
-                          <a14:useLocalDpi xmlns:a14="http://schemas.microsoft.com/office/drawing/2010/main" val="0"/>
-                        </a:ext>
-                      </a:extLst>
-                    </a:blip>
-                    <a:srcRect/>
-                    <a:stretch>
-                      <a:fillRect/>
-                    </a:stretch>
-                  </pic:blipFill>
-                  <pic:spPr bwMode="auto">
-                    <a:xfrm>
-                      <a:off x="0" y="0"/>
-                      <a:ext cx="5762625" cy="6543675"/>
-                    </a:xfrm>
-                    <a:prstGeom prst="rect">
-                      <a:avLst/>
-                    </a:prstGeom>
-                    <a:noFill/>
-                    <a:ln>
-                      <a:noFill/>
-                    </a:ln>
-                  </pic:spPr>
-                </pic:pic>
-              </a:graphicData>
-            </a:graphic>
-          </wp:inline>
-        </w:drawing>
-      </w:r>
-    </w:p>
-    <w:p>
-      <w:pPr>
-        <w:rPr>
-          <w:lang w:val="en-US"/>
-        </w:rPr>
-      </w:pPr>
-    </w:p>
-    <w:p>
-      <w:pPr>
-        <w:rPr>
-          <w:lang w:val="en-US"/>
-        </w:rPr>
-      </w:pPr>
-      <w:r>
-        <w:rPr>
-          <w:lang w:val="en-US"/>
-        </w:rPr>
-        <w:br w:type="page"/>
-      </w:r>
-    </w:p>
-    <w:p>
-      <w:pPr>
-        <w:pStyle w:val="Kop1"/>
-        <w:rPr>
-          <w:lang w:val="en-US"/>
-        </w:rPr>
-      </w:pPr>
-      <w:bookmarkStart w:id="5" w:name="_Toc102921043"/>
-      <w:r>
-        <w:rPr>
-          <w:lang w:val="en-US"/>
-        </w:rPr>
-        <w:lastRenderedPageBreak/>
-        <w:t>3. Entity</w:t>
-      </w:r>
-      <w:r>
-        <w:rPr>
-          <w:lang w:val="en-US"/>
-        </w:rPr>
-        <w:t xml:space="preserve"> Relationship</w:t>
-      </w:r>
-      <w:r>
-        <w:rPr>
-          <w:lang w:val="en-US"/>
-        </w:rPr>
-        <w:t xml:space="preserve"> Diagram</w:t>
-      </w:r>
-      <w:r>
-        <w:rPr>
-          <w:lang w:val="en-US"/>
-        </w:rPr>
-        <w:t>s</w:t>
-      </w:r>
-      <w:bookmarkEnd w:id="5"/>
-    </w:p>
-    <w:p>
-      <w:pPr>
-        <w:rPr>
-          <w:lang w:val="en-US"/>
-        </w:rPr>
-      </w:pPr>
-      <w:r>
-        <w:rPr>
-          <w:lang w:val="en-US"/>
-        </w:rPr>
-        <w:t>The entities are defined per microservice.</w:t>
-      </w:r>
-    </w:p>
-    <w:p>
-      <w:pPr>
-        <w:pStyle w:val="Kop2"/>
-        <w:rPr>
-          <w:lang w:val="en-US"/>
-        </w:rPr>
-      </w:pPr>
-      <w:bookmarkStart w:id="6" w:name="_Toc102921044"/>
-      <w:r>
-        <w:rPr>
-          <w:lang w:val="en-US"/>
-        </w:rPr>
-        <w:t>3.1 Authorization Service</w:t>
+      <w:bookmarkStart w:id="6" w:name="_Toc104475302"/>
+      <w:r>
+        <w:rPr>
+          <w:lang w:val="en-US"/>
+        </w:rPr>
+        <w:t>3.</w:t>
+      </w:r>
+      <w:r>
+        <w:rPr>
+          <w:lang w:val="en-US"/>
+        </w:rPr>
+        <w:t>1</w:t>
+      </w:r>
+      <w:r>
+        <w:rPr>
+          <w:lang w:val="en-US"/>
+        </w:rPr>
+        <w:t xml:space="preserve"> Profile Service</w:t>
       </w:r>
       <w:bookmarkEnd w:id="6"/>
-    </w:p>
-    <w:p>
-      <w:pPr>
-        <w:rPr>
-          <w:lang w:val="en-US"/>
-        </w:rPr>
-      </w:pPr>
-      <w:r>
-        <w:rPr>
-          <w:lang w:val="en-US"/>
-        </w:rPr>
-        <w:t>The Authorization service will need to store user credentials</w:t>
-      </w:r>
-      <w:r>
-        <w:rPr>
-          <w:lang w:val="en-US"/>
-        </w:rPr>
-        <w:t>. More will be added when the requirements are extended.</w:t>
-      </w:r>
-    </w:p>
-    <w:p>
-      <w:pPr>
-        <w:rPr>
-          <w:lang w:val="en-US"/>
-        </w:rPr>
-      </w:pPr>
-      <w:r>
-        <w:rPr>
-          <w:noProof/>
-          <w:lang w:val="en-US"/>
-        </w:rPr>
-        <w:drawing>
-          <wp:inline distT="0" distB="0" distL="0" distR="0" wp14:anchorId="4BA011AB" wp14:editId="66CA592C">
-            <wp:extent cx="2252980" cy="2700000"/>
-            <wp:effectExtent l="0" t="0" r="0" b="5715"/>
-            <wp:docPr id="36" name="Afbeelding 36" descr="Afbeelding met tafel&#10;&#10;Automatisch gegenereerde beschrijving"/>
-            <wp:cNvGraphicFramePr>
-              <a:graphicFrameLocks xmlns:a="http://schemas.openxmlformats.org/drawingml/2006/main" noChangeAspect="1"/>
-            </wp:cNvGraphicFramePr>
-            <a:graphic xmlns:a="http://schemas.openxmlformats.org/drawingml/2006/main">
-              <a:graphicData uri="http://schemas.openxmlformats.org/drawingml/2006/picture">
-                <pic:pic xmlns:pic="http://schemas.openxmlformats.org/drawingml/2006/picture">
-                  <pic:nvPicPr>
-                    <pic:cNvPr id="36" name="Afbeelding 36" descr="Afbeelding met tafel&#10;&#10;Automatisch gegenereerde beschrijving"/>
-                    <pic:cNvPicPr>
-                      <a:picLocks noChangeAspect="1" noChangeArrowheads="1"/>
-                    </pic:cNvPicPr>
-                  </pic:nvPicPr>
-                  <pic:blipFill>
-                    <a:blip r:embed="rId13" cstate="print">
-                      <a:extLst>
-                        <a:ext uri="{28A0092B-C50C-407E-A947-70E740481C1C}">
-                          <a14:useLocalDpi xmlns:a14="http://schemas.microsoft.com/office/drawing/2010/main" val="0"/>
-                        </a:ext>
-                      </a:extLst>
-                    </a:blip>
-                    <a:srcRect/>
-                    <a:stretch>
-                      <a:fillRect/>
-                    </a:stretch>
-                  </pic:blipFill>
-                  <pic:spPr bwMode="auto">
-                    <a:xfrm>
-                      <a:off x="0" y="0"/>
-                      <a:ext cx="2252980" cy="2700000"/>
-                    </a:xfrm>
-                    <a:prstGeom prst="rect">
-                      <a:avLst/>
-                    </a:prstGeom>
-                    <a:noFill/>
-                    <a:ln>
-                      <a:noFill/>
-                    </a:ln>
-                  </pic:spPr>
-                </pic:pic>
-              </a:graphicData>
-            </a:graphic>
-          </wp:inline>
-        </w:drawing>
-      </w:r>
-    </w:p>
-    <w:p>
-      <w:pPr>
-        <w:rPr>
-          <w:lang w:val="en-US"/>
-        </w:rPr>
-      </w:pPr>
-    </w:p>
-    <w:p>
-      <w:pPr>
-        <w:pStyle w:val="Kop2"/>
-        <w:rPr>
-          <w:lang w:val="en-US"/>
-        </w:rPr>
-      </w:pPr>
-      <w:bookmarkStart w:id="7" w:name="_Toc102921045"/>
-      <w:r>
-        <w:rPr>
-          <w:lang w:val="en-US"/>
-        </w:rPr>
-        <w:lastRenderedPageBreak/>
-        <w:t>3.2 Profile Service</w:t>
-      </w:r>
-      <w:bookmarkEnd w:id="7"/>
     </w:p>
     <w:p>
       <w:pPr>
@@ -3811,7 +3855,7 @@
                     </pic:cNvPicPr>
                   </pic:nvPicPr>
                   <pic:blipFill>
-                    <a:blip r:embed="rId14" cstate="print">
+                    <a:blip r:embed="rId12" cstate="print">
                       <a:extLst>
                         <a:ext uri="{28A0092B-C50C-407E-A947-70E740481C1C}">
                           <a14:useLocalDpi xmlns:a14="http://schemas.microsoft.com/office/drawing/2010/main" val="0"/>
@@ -3858,14 +3902,26 @@
           <w:lang w:val="en-US"/>
         </w:rPr>
       </w:pPr>
-      <w:bookmarkStart w:id="8" w:name="_Toc102921046"/>
-      <w:r>
-        <w:rPr>
-          <w:lang w:val="en-US"/>
-        </w:rPr>
-        <w:t>3.3 Matching Service</w:t>
-      </w:r>
-      <w:bookmarkEnd w:id="8"/>
+      <w:bookmarkStart w:id="7" w:name="_Toc104475303"/>
+      <w:r>
+        <w:rPr>
+          <w:lang w:val="en-US"/>
+        </w:rPr>
+        <w:t>3.</w:t>
+      </w:r>
+      <w:r>
+        <w:rPr>
+          <w:lang w:val="en-US"/>
+        </w:rPr>
+        <w:t>2</w:t>
+      </w:r>
+      <w:r>
+        <w:rPr>
+          <w:lang w:val="en-US"/>
+        </w:rPr>
+        <w:t xml:space="preserve"> Matching Service</w:t>
+      </w:r>
+      <w:bookmarkEnd w:id="7"/>
     </w:p>
     <w:p>
       <w:pPr>
@@ -3909,7 +3965,7 @@
                     </pic:cNvPicPr>
                   </pic:nvPicPr>
                   <pic:blipFill>
-                    <a:blip r:embed="rId15" cstate="print">
+                    <a:blip r:embed="rId13" cstate="print">
                       <a:extLst>
                         <a:ext uri="{28A0092B-C50C-407E-A947-70E740481C1C}">
                           <a14:useLocalDpi xmlns:a14="http://schemas.microsoft.com/office/drawing/2010/main" val="0"/>
@@ -3961,15 +4017,27 @@
           <w:lang w:val="en-US"/>
         </w:rPr>
       </w:pPr>
-      <w:bookmarkStart w:id="9" w:name="_Toc102921047"/>
+      <w:bookmarkStart w:id="8" w:name="_Toc104475304"/>
       <w:r>
         <w:rPr>
           <w:lang w:val="en-US"/>
         </w:rPr>
         <w:lastRenderedPageBreak/>
-        <w:t>3.4 Recommendation Service</w:t>
-      </w:r>
-      <w:bookmarkEnd w:id="9"/>
+        <w:t>3.</w:t>
+      </w:r>
+      <w:r>
+        <w:rPr>
+          <w:lang w:val="en-US"/>
+        </w:rPr>
+        <w:t>3</w:t>
+      </w:r>
+      <w:r>
+        <w:rPr>
+          <w:lang w:val="en-US"/>
+        </w:rPr>
+        <w:t xml:space="preserve"> Recommendation Service</w:t>
+      </w:r>
+      <w:bookmarkEnd w:id="8"/>
     </w:p>
     <w:p>
       <w:pPr>
@@ -4017,7 +4085,7 @@
                     </pic:cNvPicPr>
                   </pic:nvPicPr>
                   <pic:blipFill>
-                    <a:blip r:embed="rId16" cstate="print">
+                    <a:blip r:embed="rId14" cstate="print">
                       <a:extLst>
                         <a:ext uri="{28A0092B-C50C-407E-A947-70E740481C1C}">
                           <a14:useLocalDpi xmlns:a14="http://schemas.microsoft.com/office/drawing/2010/main" val="0"/>
@@ -4090,7 +4158,7 @@
                     </pic:cNvPicPr>
                   </pic:nvPicPr>
                   <pic:blipFill>
-                    <a:blip r:embed="rId17" cstate="print">
+                    <a:blip r:embed="rId15" cstate="print">
                       <a:extLst>
                         <a:ext uri="{28A0092B-C50C-407E-A947-70E740481C1C}">
                           <a14:useLocalDpi xmlns:a14="http://schemas.microsoft.com/office/drawing/2010/main" val="0"/>
@@ -4143,14 +4211,14 @@
           <w:lang w:val="en-US"/>
         </w:rPr>
       </w:pPr>
-      <w:bookmarkStart w:id="10" w:name="_Toc102921048"/>
+      <w:bookmarkStart w:id="9" w:name="_Toc104475305"/>
       <w:r>
         <w:rPr>
           <w:lang w:val="en-US"/>
         </w:rPr>
         <w:t>4. User Interface</w:t>
       </w:r>
-      <w:bookmarkEnd w:id="10"/>
+      <w:bookmarkEnd w:id="9"/>
     </w:p>
     <w:p>
       <w:pPr>
@@ -4175,14 +4243,14 @@
           <w:lang w:val="en-US"/>
         </w:rPr>
       </w:pPr>
-      <w:bookmarkStart w:id="11" w:name="_Toc102921049"/>
+      <w:bookmarkStart w:id="10" w:name="_Toc104475306"/>
       <w:r>
         <w:rPr>
           <w:lang w:val="en-US"/>
         </w:rPr>
         <w:t>4.1 Design System</w:t>
       </w:r>
-      <w:bookmarkEnd w:id="11"/>
+      <w:bookmarkEnd w:id="10"/>
       <w:r>
         <w:rPr>
           <w:rStyle w:val="Zwaar"/>
@@ -4202,7 +4270,7 @@
           <w:lang w:val="en-US"/>
         </w:rPr>
       </w:pPr>
-      <w:bookmarkStart w:id="12" w:name="_Toc102921050"/>
+      <w:bookmarkStart w:id="11" w:name="_Toc104475307"/>
       <w:r>
         <w:rPr>
           <w:rStyle w:val="Zwaar"/>
@@ -4212,7 +4280,7 @@
         </w:rPr>
         <w:t>4.1.1 Typography</w:t>
       </w:r>
-      <w:bookmarkEnd w:id="12"/>
+      <w:bookmarkEnd w:id="11"/>
     </w:p>
     <w:tbl>
       <w:tblPr>
@@ -4725,7 +4793,7 @@
           <w:lang w:val="en-US"/>
         </w:rPr>
       </w:pPr>
-      <w:bookmarkStart w:id="13" w:name="_Toc102921051"/>
+      <w:bookmarkStart w:id="12" w:name="_Toc104475308"/>
       <w:r>
         <w:rPr>
           <w:rStyle w:val="Zwaar"/>
@@ -4735,7 +4803,7 @@
         </w:rPr>
         <w:t>4.1.2 Colors</w:t>
       </w:r>
-      <w:bookmarkEnd w:id="13"/>
+      <w:bookmarkEnd w:id="12"/>
     </w:p>
     <w:tbl>
       <w:tblPr>
@@ -6276,7 +6344,7 @@
           <w:lang w:val="en-US"/>
         </w:rPr>
       </w:pPr>
-      <w:bookmarkStart w:id="14" w:name="_Toc102921052"/>
+      <w:bookmarkStart w:id="13" w:name="_Toc104475309"/>
       <w:r>
         <w:rPr>
           <w:lang w:val="en-US"/>
@@ -6284,7 +6352,7 @@
         <w:lastRenderedPageBreak/>
         <w:t>4.2 Mockups</w:t>
       </w:r>
-      <w:bookmarkEnd w:id="14"/>
+      <w:bookmarkEnd w:id="13"/>
     </w:p>
     <w:p>
       <w:pPr>
@@ -6321,7 +6389,7 @@
                     </pic:cNvPicPr>
                   </pic:nvPicPr>
                   <pic:blipFill rotWithShape="1">
-                    <a:blip r:embed="rId18" cstate="print">
+                    <a:blip r:embed="rId16" cstate="print">
                       <a:extLst>
                         <a:ext uri="{28A0092B-C50C-407E-A947-70E740481C1C}">
                           <a14:useLocalDpi xmlns:a14="http://schemas.microsoft.com/office/drawing/2010/main" val="0"/>
@@ -6374,7 +6442,7 @@
         </w:rPr>
         <w:t xml:space="preserve">** Mockups are created with </w:t>
       </w:r>
-      <w:hyperlink r:id="rId19" w:history="1">
+      <w:hyperlink r:id="rId17" w:history="1">
         <w:r>
           <w:rPr>
             <w:rStyle w:val="Hyperlink"/>
@@ -6405,8 +6473,7 @@
         </w:rPr>
         <w:t xml:space="preserve">*** Pictures used are from </w:t>
       </w:r>
-      <w:hyperlink r:id="rId20" w:history="1">
-        <w:proofErr w:type="spellStart"/>
+      <w:hyperlink r:id="rId18" w:history="1">
         <w:r>
           <w:rPr>
             <w:rStyle w:val="Hyperlink"/>
@@ -6417,7 +6484,6 @@
           </w:rPr>
           <w:t>Unsplash</w:t>
         </w:r>
-        <w:proofErr w:type="spellEnd"/>
       </w:hyperlink>
     </w:p>
     <w:p>
@@ -6444,7 +6510,7 @@
           <w:lang w:val="en-US"/>
         </w:rPr>
       </w:pPr>
-      <w:bookmarkStart w:id="15" w:name="_Toc102921053"/>
+      <w:bookmarkStart w:id="14" w:name="_Toc104475310"/>
       <w:r>
         <w:rPr>
           <w:lang w:val="en-US"/>
@@ -6458,7 +6524,7 @@
         </w:rPr>
         <w:t>Assets</w:t>
       </w:r>
-      <w:bookmarkEnd w:id="15"/>
+      <w:bookmarkEnd w:id="14"/>
     </w:p>
     <w:p>
       <w:pPr>
@@ -6467,14 +6533,14 @@
           <w:lang w:val="en-US"/>
         </w:rPr>
       </w:pPr>
-      <w:bookmarkStart w:id="16" w:name="_Toc102921054"/>
+      <w:bookmarkStart w:id="15" w:name="_Toc104475311"/>
       <w:r>
         <w:rPr>
           <w:lang w:val="en-US"/>
         </w:rPr>
         <w:t>4.3.1 Logo</w:t>
       </w:r>
-      <w:bookmarkEnd w:id="16"/>
+      <w:bookmarkEnd w:id="15"/>
     </w:p>
     <w:p>
       <w:pPr>
@@ -6510,10 +6576,10 @@
                     <pic:cNvPicPr/>
                   </pic:nvPicPr>
                   <pic:blipFill>
-                    <a:blip r:embed="rId21">
+                    <a:blip r:embed="rId19">
                       <a:extLst>
                         <a:ext uri="{96DAC541-7B7A-43D3-8B79-37D633B846F1}">
-                          <asvg:svgBlip xmlns:asvg="http://schemas.microsoft.com/office/drawing/2016/SVG/main" r:embed="rId22"/>
+                          <asvg:svgBlip xmlns:asvg="http://schemas.microsoft.com/office/drawing/2016/SVG/main" r:embed="rId20"/>
                         </a:ext>
                       </a:extLst>
                     </a:blip>
@@ -6544,14 +6610,14 @@
           <w:lang w:val="en-US"/>
         </w:rPr>
       </w:pPr>
-      <w:bookmarkStart w:id="17" w:name="_Toc102921055"/>
+      <w:bookmarkStart w:id="16" w:name="_Toc104475312"/>
       <w:r>
         <w:rPr>
           <w:lang w:val="en-US"/>
         </w:rPr>
         <w:t>4.3.2 App Icons</w:t>
       </w:r>
-      <w:bookmarkEnd w:id="17"/>
+      <w:bookmarkEnd w:id="16"/>
     </w:p>
     <w:p>
       <w:pPr>
@@ -6582,7 +6648,7 @@
                     </pic:cNvPicPr>
                   </pic:nvPicPr>
                   <pic:blipFill>
-                    <a:blip r:embed="rId23" cstate="print">
+                    <a:blip r:embed="rId21" cstate="print">
                       <a:extLst>
                         <a:ext uri="{28A0092B-C50C-407E-A947-70E740481C1C}">
                           <a14:useLocalDpi xmlns:a14="http://schemas.microsoft.com/office/drawing/2010/main" val="0"/>
@@ -6643,7 +6709,7 @@
                     </pic:cNvPicPr>
                   </pic:nvPicPr>
                   <pic:blipFill>
-                    <a:blip r:embed="rId24" cstate="print">
+                    <a:blip r:embed="rId22" cstate="print">
                       <a:extLst>
                         <a:ext uri="{28A0092B-C50C-407E-A947-70E740481C1C}">
                           <a14:useLocalDpi xmlns:a14="http://schemas.microsoft.com/office/drawing/2010/main" val="0"/>
@@ -6689,14 +6755,14 @@
           <w:lang w:val="en-US"/>
         </w:rPr>
       </w:pPr>
-      <w:bookmarkStart w:id="18" w:name="_Toc102921056"/>
+      <w:bookmarkStart w:id="17" w:name="_Toc104475313"/>
       <w:r>
         <w:rPr>
           <w:lang w:val="en-US"/>
         </w:rPr>
         <w:t>4.3.3 Like &amp; Dislike Buttons</w:t>
       </w:r>
-      <w:bookmarkEnd w:id="18"/>
+      <w:bookmarkEnd w:id="17"/>
     </w:p>
     <w:p>
       <w:pPr>
@@ -6714,6 +6780,60 @@
             <wp:extent cx="900000" cy="900000"/>
             <wp:effectExtent l="57150" t="76200" r="52705" b="71755"/>
             <wp:docPr id="32" name="Graphic 32"/>
+            <wp:cNvGraphicFramePr>
+              <a:graphicFrameLocks xmlns:a="http://schemas.openxmlformats.org/drawingml/2006/main" noChangeAspect="1"/>
+            </wp:cNvGraphicFramePr>
+            <a:graphic xmlns:a="http://schemas.openxmlformats.org/drawingml/2006/main">
+              <a:graphicData uri="http://schemas.openxmlformats.org/drawingml/2006/picture">
+                <pic:pic xmlns:pic="http://schemas.openxmlformats.org/drawingml/2006/picture">
+                  <pic:nvPicPr>
+                    <pic:cNvPr id="1" name=""/>
+                    <pic:cNvPicPr/>
+                  </pic:nvPicPr>
+                  <pic:blipFill>
+                    <a:blip r:embed="rId23">
+                      <a:extLst>
+                        <a:ext uri="{96DAC541-7B7A-43D3-8B79-37D633B846F1}">
+                          <asvg:svgBlip xmlns:asvg="http://schemas.microsoft.com/office/drawing/2016/SVG/main" r:embed="rId24"/>
+                        </a:ext>
+                      </a:extLst>
+                    </a:blip>
+                    <a:stretch>
+                      <a:fillRect/>
+                    </a:stretch>
+                  </pic:blipFill>
+                  <pic:spPr>
+                    <a:xfrm>
+                      <a:off x="0" y="0"/>
+                      <a:ext cx="900000" cy="900000"/>
+                    </a:xfrm>
+                    <a:prstGeom prst="rect">
+                      <a:avLst/>
+                    </a:prstGeom>
+                    <a:effectLst>
+                      <a:outerShdw blurRad="63500" sx="102000" sy="102000" algn="ctr" rotWithShape="0">
+                        <a:prstClr val="black">
+                          <a:alpha val="10000"/>
+                        </a:prstClr>
+                      </a:outerShdw>
+                    </a:effectLst>
+                  </pic:spPr>
+                </pic:pic>
+              </a:graphicData>
+            </a:graphic>
+          </wp:inline>
+        </w:drawing>
+      </w:r>
+      <w:r>
+        <w:rPr>
+          <w:noProof/>
+          <w:lang w:val="en-US"/>
+        </w:rPr>
+        <w:drawing>
+          <wp:inline distT="0" distB="0" distL="0" distR="0" wp14:anchorId="41EE11CC" wp14:editId="75BED7D5">
+            <wp:extent cx="900000" cy="900000"/>
+            <wp:effectExtent l="57150" t="76200" r="52705" b="71755"/>
+            <wp:docPr id="34" name="Graphic 34"/>
             <wp:cNvGraphicFramePr>
               <a:graphicFrameLocks xmlns:a="http://schemas.openxmlformats.org/drawingml/2006/main" noChangeAspect="1"/>
             </wp:cNvGraphicFramePr>
@@ -6758,16 +6878,39 @@
           </wp:inline>
         </w:drawing>
       </w:r>
+    </w:p>
+    <w:p>
+      <w:pPr>
+        <w:pStyle w:val="Kop3"/>
+        <w:rPr>
+          <w:lang w:val="en-US"/>
+        </w:rPr>
+      </w:pPr>
+      <w:bookmarkStart w:id="18" w:name="_Toc104475314"/>
+      <w:r>
+        <w:rPr>
+          <w:lang w:val="en-US"/>
+        </w:rPr>
+        <w:t>4.3.4 Default Buttons</w:t>
+      </w:r>
+      <w:bookmarkEnd w:id="18"/>
+    </w:p>
+    <w:p>
+      <w:pPr>
+        <w:rPr>
+          <w:lang w:val="en-US"/>
+        </w:rPr>
+      </w:pPr>
       <w:r>
         <w:rPr>
           <w:noProof/>
           <w:lang w:val="en-US"/>
         </w:rPr>
         <w:drawing>
-          <wp:inline distT="0" distB="0" distL="0" distR="0" wp14:anchorId="41EE11CC" wp14:editId="75BED7D5">
-            <wp:extent cx="900000" cy="900000"/>
-            <wp:effectExtent l="57150" t="76200" r="52705" b="71755"/>
-            <wp:docPr id="34" name="Graphic 34"/>
+          <wp:inline distT="0" distB="0" distL="0" distR="0" wp14:anchorId="4D69E922" wp14:editId="33D97D16">
+            <wp:extent cx="2817676" cy="406873"/>
+            <wp:effectExtent l="0" t="0" r="1905" b="0"/>
+            <wp:docPr id="30" name="Graphic 30"/>
             <wp:cNvGraphicFramePr>
               <a:graphicFrameLocks xmlns:a="http://schemas.openxmlformats.org/drawingml/2006/main" noChangeAspect="1"/>
             </wp:cNvGraphicFramePr>
@@ -6793,83 +6936,6 @@
                   <pic:spPr>
                     <a:xfrm>
                       <a:off x="0" y="0"/>
-                      <a:ext cx="900000" cy="900000"/>
-                    </a:xfrm>
-                    <a:prstGeom prst="rect">
-                      <a:avLst/>
-                    </a:prstGeom>
-                    <a:effectLst>
-                      <a:outerShdw blurRad="63500" sx="102000" sy="102000" algn="ctr" rotWithShape="0">
-                        <a:prstClr val="black">
-                          <a:alpha val="10000"/>
-                        </a:prstClr>
-                      </a:outerShdw>
-                    </a:effectLst>
-                  </pic:spPr>
-                </pic:pic>
-              </a:graphicData>
-            </a:graphic>
-          </wp:inline>
-        </w:drawing>
-      </w:r>
-    </w:p>
-    <w:p>
-      <w:pPr>
-        <w:pStyle w:val="Kop3"/>
-        <w:rPr>
-          <w:lang w:val="en-US"/>
-        </w:rPr>
-      </w:pPr>
-      <w:bookmarkStart w:id="19" w:name="_Toc102921057"/>
-      <w:r>
-        <w:rPr>
-          <w:lang w:val="en-US"/>
-        </w:rPr>
-        <w:t>4.3.4 Default Buttons</w:t>
-      </w:r>
-      <w:bookmarkEnd w:id="19"/>
-    </w:p>
-    <w:p>
-      <w:pPr>
-        <w:rPr>
-          <w:lang w:val="en-US"/>
-        </w:rPr>
-      </w:pPr>
-      <w:r>
-        <w:rPr>
-          <w:noProof/>
-          <w:lang w:val="en-US"/>
-        </w:rPr>
-        <w:drawing>
-          <wp:inline distT="0" distB="0" distL="0" distR="0" wp14:anchorId="4D69E922" wp14:editId="33D97D16">
-            <wp:extent cx="2817676" cy="406873"/>
-            <wp:effectExtent l="0" t="0" r="1905" b="0"/>
-            <wp:docPr id="30" name="Graphic 30"/>
-            <wp:cNvGraphicFramePr>
-              <a:graphicFrameLocks xmlns:a="http://schemas.openxmlformats.org/drawingml/2006/main" noChangeAspect="1"/>
-            </wp:cNvGraphicFramePr>
-            <a:graphic xmlns:a="http://schemas.openxmlformats.org/drawingml/2006/main">
-              <a:graphicData uri="http://schemas.openxmlformats.org/drawingml/2006/picture">
-                <pic:pic xmlns:pic="http://schemas.openxmlformats.org/drawingml/2006/picture">
-                  <pic:nvPicPr>
-                    <pic:cNvPr id="1" name=""/>
-                    <pic:cNvPicPr/>
-                  </pic:nvPicPr>
-                  <pic:blipFill>
-                    <a:blip r:embed="rId29">
-                      <a:extLst>
-                        <a:ext uri="{96DAC541-7B7A-43D3-8B79-37D633B846F1}">
-                          <asvg:svgBlip xmlns:asvg="http://schemas.microsoft.com/office/drawing/2016/SVG/main" r:embed="rId30"/>
-                        </a:ext>
-                      </a:extLst>
-                    </a:blip>
-                    <a:stretch>
-                      <a:fillRect/>
-                    </a:stretch>
-                  </pic:blipFill>
-                  <pic:spPr>
-                    <a:xfrm>
-                      <a:off x="0" y="0"/>
                       <a:ext cx="2890323" cy="417363"/>
                     </a:xfrm>
                     <a:prstGeom prst="rect">
@@ -6884,7 +6950,7 @@
       </w:r>
     </w:p>
     <w:sectPr>
-      <w:footerReference w:type="default" r:id="rId31"/>
+      <w:footerReference w:type="default" r:id="rId29"/>
       <w:pgSz w:w="11906" w:h="16838"/>
       <w:pgMar w:top="1417" w:right="1417" w:bottom="1417" w:left="1417" w:header="708" w:footer="708" w:gutter="0"/>
       <w:pgNumType w:start="0"/>
@@ -6940,21 +7006,14 @@
       <w:rPr>
         <w:noProof/>
       </w:rPr>
-      <w:t>8-5-2022</w:t>
+      <w:t>26-5-2022</w:t>
     </w:r>
     <w:r>
       <w:fldChar w:fldCharType="end"/>
     </w:r>
     <w:r>
       <w:tab/>
-    </w:r>
-    <w:proofErr w:type="spellStart"/>
-    <w:r>
-      <w:t>SwipeRight</w:t>
-    </w:r>
-    <w:proofErr w:type="spellEnd"/>
-    <w:r>
-      <w:t xml:space="preserve"> | </w:t>
+      <w:t xml:space="preserve">SwipeRight | </w:t>
     </w:r>
     <w:r>
       <w:t>Design</w:t>

</xml_diff>